<commit_message>
Done advanced features and behaviours
</commit_message>
<xml_diff>
--- a/docs/PREDLOZAK KV4.docx
+++ b/docs/PREDLOZAK KV4.docx
@@ -1,10 +1,10 @@
 
 <file path=word/document.xml><?xml version="1.0" encoding="utf-8"?>
-<w:document xmlns:wpc="http://schemas.microsoft.com/office/word/2010/wordprocessingCanvas" xmlns:cx="http://schemas.microsoft.com/office/drawing/2014/chartex" xmlns:cx1="http://schemas.microsoft.com/office/drawing/2015/9/8/chartex" xmlns:cx2="http://schemas.microsoft.com/office/drawing/2015/10/21/chartex" xmlns:cx3="http://schemas.microsoft.com/office/drawing/2016/5/9/chartex" xmlns:cx4="http://schemas.microsoft.com/office/drawing/2016/5/10/chartex" xmlns:cx5="http://schemas.microsoft.com/office/drawing/2016/5/11/chartex" xmlns:cx6="http://schemas.microsoft.com/office/drawing/2016/5/12/chartex" xmlns:cx7="http://schemas.microsoft.com/office/drawing/2016/5/13/chartex" xmlns:cx8="http://schemas.microsoft.com/office/drawing/2016/5/14/chartex" xmlns:mc="http://schemas.openxmlformats.org/markup-compatibility/2006" xmlns:aink="http://schemas.microsoft.com/office/drawing/2016/ink" xmlns:am3d="http://schemas.microsoft.com/office/drawing/2017/model3d" xmlns:o="urn:schemas-microsoft-com:office:office" xmlns:r="http://schemas.openxmlformats.org/officeDocument/2006/relationships" xmlns:m="http://schemas.openxmlformats.org/officeDocument/2006/math" xmlns:v="urn:schemas-microsoft-com:vml" xmlns:wp14="http://schemas.microsoft.com/office/word/2010/wordprocessingDrawing" xmlns:wp="http://schemas.openxmlformats.org/drawingml/2006/wordprocessingDrawing" xmlns:w10="urn:schemas-microsoft-com:office:word" xmlns:w="http://schemas.openxmlformats.org/wordprocessingml/2006/main" xmlns:w14="http://schemas.microsoft.com/office/word/2010/wordml" xmlns:w15="http://schemas.microsoft.com/office/word/2012/wordml" xmlns:w16cex="http://schemas.microsoft.com/office/word/2018/wordml/cex" xmlns:w16cid="http://schemas.microsoft.com/office/word/2016/wordml/cid" xmlns:w16="http://schemas.microsoft.com/office/word/2018/wordml" xmlns:w16sdtdh="http://schemas.microsoft.com/office/word/2020/wordml/sdtdatahash" xmlns:w16se="http://schemas.microsoft.com/office/word/2015/wordml/symex" xmlns:wpg="http://schemas.microsoft.com/office/word/2010/wordprocessingGroup" xmlns:wpi="http://schemas.microsoft.com/office/word/2010/wordprocessingInk" xmlns:wne="http://schemas.microsoft.com/office/word/2006/wordml" xmlns:wps="http://schemas.microsoft.com/office/word/2010/wordprocessingShape" mc:Ignorable="w14 w15 w16se w16cid w16 w16cex w16sdtdh wp14">
+<w:document xmlns:wpc="http://schemas.microsoft.com/office/word/2010/wordprocessingCanvas" xmlns:cx="http://schemas.microsoft.com/office/drawing/2014/chartex" xmlns:cx1="http://schemas.microsoft.com/office/drawing/2015/9/8/chartex" xmlns:cx2="http://schemas.microsoft.com/office/drawing/2015/10/21/chartex" xmlns:cx3="http://schemas.microsoft.com/office/drawing/2016/5/9/chartex" xmlns:cx4="http://schemas.microsoft.com/office/drawing/2016/5/10/chartex" xmlns:cx5="http://schemas.microsoft.com/office/drawing/2016/5/11/chartex" xmlns:cx6="http://schemas.microsoft.com/office/drawing/2016/5/12/chartex" xmlns:cx7="http://schemas.microsoft.com/office/drawing/2016/5/13/chartex" xmlns:cx8="http://schemas.microsoft.com/office/drawing/2016/5/14/chartex" xmlns:mc="http://schemas.openxmlformats.org/markup-compatibility/2006" xmlns:aink="http://schemas.microsoft.com/office/drawing/2016/ink" xmlns:am3d="http://schemas.microsoft.com/office/drawing/2017/model3d" xmlns:o="urn:schemas-microsoft-com:office:office" xmlns:oel="http://schemas.microsoft.com/office/2019/extlst" xmlns:r="http://schemas.openxmlformats.org/officeDocument/2006/relationships" xmlns:m="http://schemas.openxmlformats.org/officeDocument/2006/math" xmlns:v="urn:schemas-microsoft-com:vml" xmlns:wp14="http://schemas.microsoft.com/office/word/2010/wordprocessingDrawing" xmlns:wp="http://schemas.openxmlformats.org/drawingml/2006/wordprocessingDrawing" xmlns:w10="urn:schemas-microsoft-com:office:word" xmlns:w="http://schemas.openxmlformats.org/wordprocessingml/2006/main" xmlns:w14="http://schemas.microsoft.com/office/word/2010/wordml" xmlns:w15="http://schemas.microsoft.com/office/word/2012/wordml" xmlns:w16cex="http://schemas.microsoft.com/office/word/2018/wordml/cex" xmlns:w16cid="http://schemas.microsoft.com/office/word/2016/wordml/cid" xmlns:w16="http://schemas.microsoft.com/office/word/2018/wordml" xmlns:w16du="http://schemas.microsoft.com/office/word/2023/wordml/word16du" xmlns:w16sdtdh="http://schemas.microsoft.com/office/word/2020/wordml/sdtdatahash" xmlns:w16se="http://schemas.microsoft.com/office/word/2015/wordml/symex" xmlns:wpg="http://schemas.microsoft.com/office/word/2010/wordprocessingGroup" xmlns:wpi="http://schemas.microsoft.com/office/word/2010/wordprocessingInk" xmlns:wne="http://schemas.microsoft.com/office/word/2006/wordml" xmlns:wps="http://schemas.microsoft.com/office/word/2010/wordprocessingShape" mc:Ignorable="w14 w15 w16se w16cid w16 w16cex w16sdtdh w16du wp14">
   <w:body>
     <w:p>
       <w:pPr>
-        <w:pStyle w:val="Heading1"/>
+        <w:pStyle w:val="Naslov1"/>
         <w:numPr>
           <w:ilvl w:val="0"/>
           <w:numId w:val="1"/>
@@ -23,7 +23,7 @@
     </w:p>
     <w:p>
       <w:pPr>
-        <w:pStyle w:val="Heading2"/>
+        <w:pStyle w:val="Naslov2"/>
         <w:numPr>
           <w:ilvl w:val="1"/>
           <w:numId w:val="1"/>
@@ -69,64 +69,34 @@
         <w:t>funkcionalnost</w:t>
       </w:r>
       <w:r>
-        <w:t xml:space="preserve"> je realizirana pomoću sljedečeg koda</w:t>
+        <w:t xml:space="preserve"> je realizirana pomoću </w:t>
+      </w:r>
+      <w:r>
+        <w:t>sljedećeg</w:t>
+      </w:r>
+      <w:r>
+        <w:t xml:space="preserve"> koda</w:t>
       </w:r>
     </w:p>
     <w:p>
       <w:pPr>
+        <w:ind w:left="2160"/>
+      </w:pPr>
+    </w:p>
+    <w:p>
+      <w:pPr>
         <w:ind w:left="720"/>
       </w:pPr>
       <w:r>
-        <w:t>Index.html</w:t>
+        <w:t>p</w:t>
+      </w:r>
+      <w:r>
+        <w:t>ie_charts.js</w:t>
       </w:r>
     </w:p>
     <w:tbl>
       <w:tblPr>
-        <w:tblStyle w:val="TableGrid"/>
-        <w:tblW w:w="0" w:type="auto"/>
-        <w:tblInd w:w="607" w:type="dxa"/>
-        <w:tblLook w:val="04A0" w:firstRow="1" w:lastRow="0" w:firstColumn="1" w:lastColumn="0" w:noHBand="0" w:noVBand="1"/>
-      </w:tblPr>
-      <w:tblGrid>
-        <w:gridCol w:w="7190"/>
-      </w:tblGrid>
-      <w:tr>
-        <w:tc>
-          <w:tcPr>
-            <w:tcW w:w="7190" w:type="dxa"/>
-          </w:tcPr>
-          <w:p>
-            <w:r>
-              <w:t>&lt;div id="tooltip"&gt;&lt;/div&gt;</w:t>
-            </w:r>
-          </w:p>
-        </w:tc>
-      </w:tr>
-    </w:tbl>
-    <w:p>
-      <w:pPr>
-        <w:ind w:left="2160"/>
-      </w:pPr>
-    </w:p>
-    <w:p>
-      <w:pPr>
-        <w:ind w:left="2160"/>
-      </w:pPr>
-    </w:p>
-    <w:p>
-      <w:pPr>
-        <w:ind w:left="720"/>
-      </w:pPr>
-      <w:r>
-        <w:t>p</w:t>
-      </w:r>
-      <w:r>
-        <w:t>ie_charts.js</w:t>
-      </w:r>
-    </w:p>
-    <w:tbl>
-      <w:tblPr>
-        <w:tblStyle w:val="TableGrid"/>
+        <w:tblStyle w:val="Reetkatablice"/>
         <w:tblW w:w="0" w:type="auto"/>
         <w:tblInd w:w="720" w:type="dxa"/>
         <w:tblLook w:val="04A0" w:firstRow="1" w:lastRow="0" w:firstColumn="1" w:lastColumn="0" w:noHBand="0" w:noVBand="1"/>
@@ -256,22 +226,22 @@
           </w:p>
           <w:p>
             <w:r>
+              <w:t xml:space="preserve">            .duration(350)</w:t>
+            </w:r>
+          </w:p>
+          <w:p>
+            <w:r>
+              <w:t xml:space="preserve">            .style("opacity", 1);</w:t>
+            </w:r>
+          </w:p>
+          <w:p>
+            <w:r>
+              <w:t xml:space="preserve">      })</w:t>
+            </w:r>
+          </w:p>
+          <w:p>
+            <w:r>
               <w:lastRenderedPageBreak/>
-              <w:t xml:space="preserve">            .duration(350)</w:t>
-            </w:r>
-          </w:p>
-          <w:p>
-            <w:r>
-              <w:t xml:space="preserve">            .style("opacity", 1);</w:t>
-            </w:r>
-          </w:p>
-          <w:p>
-            <w:r>
-              <w:t xml:space="preserve">      })</w:t>
-            </w:r>
-          </w:p>
-          <w:p>
-            <w:r>
               <w:t xml:space="preserve">      .on("mousemove", function(event) {</w:t>
             </w:r>
           </w:p>
@@ -428,7 +398,7 @@
     </w:tbl>
     <w:p>
       <w:pPr>
-        <w:pStyle w:val="Caption"/>
+        <w:pStyle w:val="Opisslike"/>
         <w:ind w:left="720"/>
         <w:jc w:val="center"/>
         <w:rPr>
@@ -527,7 +497,7 @@
     </w:p>
     <w:tbl>
       <w:tblPr>
-        <w:tblStyle w:val="TableGrid"/>
+        <w:tblStyle w:val="Reetkatablice"/>
         <w:tblW w:w="0" w:type="auto"/>
         <w:tblInd w:w="720" w:type="dxa"/>
         <w:tblLook w:val="04A0" w:firstRow="1" w:lastRow="0" w:firstColumn="1" w:lastColumn="0" w:noHBand="0" w:noVBand="1"/>
@@ -567,22 +537,22 @@
           </w:p>
           <w:p>
             <w:r>
+              <w:t xml:space="preserve">                .duration(350)</w:t>
+            </w:r>
+          </w:p>
+          <w:p>
+            <w:r>
+              <w:t xml:space="preserve">                .style("opacity", 1);</w:t>
+            </w:r>
+          </w:p>
+          <w:p>
+            <w:r>
+              <w:t xml:space="preserve">        })</w:t>
+            </w:r>
+          </w:p>
+          <w:p>
+            <w:r>
               <w:lastRenderedPageBreak/>
-              <w:t xml:space="preserve">                .duration(350)</w:t>
-            </w:r>
-          </w:p>
-          <w:p>
-            <w:r>
-              <w:t xml:space="preserve">                .style("opacity", 1);</w:t>
-            </w:r>
-          </w:p>
-          <w:p>
-            <w:r>
-              <w:t xml:space="preserve">        })</w:t>
-            </w:r>
-          </w:p>
-          <w:p>
-            <w:r>
               <w:t xml:space="preserve">        .on("mousemove", function(event) {</w:t>
             </w:r>
           </w:p>
@@ -649,7 +619,7 @@
     </w:tbl>
     <w:p>
       <w:pPr>
-        <w:pStyle w:val="Caption"/>
+        <w:pStyle w:val="Opisslike"/>
         <w:ind w:left="720"/>
         <w:jc w:val="center"/>
         <w:rPr>
@@ -720,7 +690,7 @@
     </w:p>
     <w:tbl>
       <w:tblPr>
-        <w:tblStyle w:val="TableGrid"/>
+        <w:tblStyle w:val="Reetkatablice"/>
         <w:tblW w:w="0" w:type="auto"/>
         <w:tblInd w:w="720" w:type="dxa"/>
         <w:tblLook w:val="04A0" w:firstRow="1" w:lastRow="0" w:firstColumn="1" w:lastColumn="0" w:noHBand="0" w:noVBand="1"/>
@@ -841,7 +811,7 @@
     </w:tbl>
     <w:p>
       <w:pPr>
-        <w:pStyle w:val="Caption"/>
+        <w:pStyle w:val="Opisslike"/>
         <w:ind w:left="720"/>
         <w:jc w:val="center"/>
         <w:rPr>
@@ -907,13 +877,12 @@
         <w:ind w:left="720"/>
       </w:pPr>
       <w:r>
-        <w:lastRenderedPageBreak/>
         <w:t>Line_diagram.js</w:t>
       </w:r>
     </w:p>
     <w:tbl>
       <w:tblPr>
-        <w:tblStyle w:val="TableGrid"/>
+        <w:tblStyle w:val="Reetkatablice"/>
         <w:tblW w:w="0" w:type="auto"/>
         <w:tblInd w:w="720" w:type="dxa"/>
         <w:tblLook w:val="04A0" w:firstRow="1" w:lastRow="0" w:firstColumn="1" w:lastColumn="0" w:noHBand="0" w:noVBand="1"/>
@@ -938,6 +907,7 @@
           </w:p>
           <w:p>
             <w:r>
+              <w:lastRenderedPageBreak/>
               <w:t xml:space="preserve">            d3.select("#tooltip")</w:t>
             </w:r>
           </w:p>
@@ -1034,7 +1004,7 @@
     </w:tbl>
     <w:p>
       <w:pPr>
-        <w:pStyle w:val="Caption"/>
+        <w:pStyle w:val="Opisslike"/>
         <w:ind w:left="720"/>
         <w:jc w:val="center"/>
         <w:rPr>
@@ -1047,6 +1017,7 @@
           <w:sz w:val="22"/>
           <w:szCs w:val="22"/>
         </w:rPr>
+        <w:lastRenderedPageBreak/>
         <w:t xml:space="preserve">Kod </w:t>
       </w:r>
       <w:r>
@@ -1123,7 +1094,7 @@
     </w:p>
     <w:tbl>
       <w:tblPr>
-        <w:tblStyle w:val="TableGrid"/>
+        <w:tblStyle w:val="Reetkatablice"/>
         <w:tblW w:w="0" w:type="auto"/>
         <w:tblInd w:w="720" w:type="dxa"/>
         <w:tblLook w:val="04A0" w:firstRow="1" w:lastRow="0" w:firstColumn="1" w:lastColumn="0" w:noHBand="0" w:noVBand="1"/>
@@ -1189,22 +1160,22 @@
           </w:p>
           <w:p>
             <w:r>
+              <w:t xml:space="preserve">      }</w:t>
+            </w:r>
+          </w:p>
+          <w:p>
+            <w:r>
+              <w:t xml:space="preserve">    });</w:t>
+            </w:r>
+          </w:p>
+          <w:p>
+            <w:r>
+              <w:t>...</w:t>
+            </w:r>
+          </w:p>
+          <w:p>
+            <w:r>
               <w:lastRenderedPageBreak/>
-              <w:t xml:space="preserve">      }</w:t>
-            </w:r>
-          </w:p>
-          <w:p>
-            <w:r>
-              <w:t xml:space="preserve">    });</w:t>
-            </w:r>
-          </w:p>
-          <w:p>
-            <w:r>
-              <w:t>...</w:t>
-            </w:r>
-          </w:p>
-          <w:p>
-            <w:r>
               <w:t>.on('click',(e,d) =&gt;{</w:t>
             </w:r>
           </w:p>
@@ -1327,7 +1298,7 @@
     </w:tbl>
     <w:p>
       <w:pPr>
-        <w:pStyle w:val="Caption"/>
+        <w:pStyle w:val="Opisslike"/>
         <w:ind w:left="720"/>
         <w:jc w:val="center"/>
         <w:rPr>
@@ -1405,7 +1376,7 @@
     </w:p>
     <w:tbl>
       <w:tblPr>
-        <w:tblStyle w:val="TableGrid"/>
+        <w:tblStyle w:val="Reetkatablice"/>
         <w:tblW w:w="0" w:type="auto"/>
         <w:tblInd w:w="720" w:type="dxa"/>
         <w:tblLook w:val="04A0" w:firstRow="1" w:lastRow="0" w:firstColumn="1" w:lastColumn="0" w:noHBand="0" w:noVBand="1"/>
@@ -1476,7 +1447,7 @@
     </w:tbl>
     <w:p>
       <w:pPr>
-        <w:pStyle w:val="Caption"/>
+        <w:pStyle w:val="Opisslike"/>
         <w:ind w:left="720"/>
         <w:jc w:val="center"/>
         <w:rPr>
@@ -1535,6 +1506,9 @@
         <w:t>: Prikaz histogram.js skripte za dodavanje filtera godina izlaska</w:t>
       </w:r>
     </w:p>
+    <w:p/>
+    <w:p/>
+    <w:p/>
     <w:p>
       <w:pPr>
         <w:ind w:left="720"/>
@@ -1546,7 +1520,7 @@
     </w:p>
     <w:tbl>
       <w:tblPr>
-        <w:tblStyle w:val="TableGrid"/>
+        <w:tblStyle w:val="Reetkatablice"/>
         <w:tblW w:w="0" w:type="auto"/>
         <w:tblInd w:w="720" w:type="dxa"/>
         <w:tblLook w:val="04A0" w:firstRow="1" w:lastRow="0" w:firstColumn="1" w:lastColumn="0" w:noHBand="0" w:noVBand="1"/>
@@ -1617,45 +1591,691 @@
     </w:tbl>
     <w:p>
       <w:pPr>
-        <w:pStyle w:val="Caption"/>
+        <w:pStyle w:val="Opisslike"/>
         <w:ind w:left="720"/>
         <w:jc w:val="center"/>
-      </w:pPr>
-      <w:r>
+        <w:rPr>
+          <w:sz w:val="22"/>
+          <w:szCs w:val="22"/>
+        </w:rPr>
+      </w:pPr>
+      <w:r>
+        <w:rPr>
+          <w:sz w:val="22"/>
+          <w:szCs w:val="22"/>
+        </w:rPr>
         <w:t xml:space="preserve">Kod </w:t>
       </w:r>
       <w:r>
+        <w:rPr>
+          <w:sz w:val="22"/>
+          <w:szCs w:val="22"/>
+        </w:rPr>
+        <w:t>4.1.</w:t>
+      </w:r>
+      <w:r>
+        <w:rPr>
+          <w:sz w:val="22"/>
+          <w:szCs w:val="22"/>
+        </w:rPr>
         <w:fldChar w:fldCharType="begin"/>
       </w:r>
       <w:r>
+        <w:rPr>
+          <w:sz w:val="22"/>
+          <w:szCs w:val="22"/>
+        </w:rPr>
         <w:instrText xml:space="preserve"> SEQ Kod \* ARABIC </w:instrText>
       </w:r>
       <w:r>
+        <w:rPr>
+          <w:sz w:val="22"/>
+          <w:szCs w:val="22"/>
+        </w:rPr>
         <w:fldChar w:fldCharType="separate"/>
       </w:r>
       <w:r>
         <w:rPr>
           <w:noProof/>
+          <w:sz w:val="22"/>
+          <w:szCs w:val="22"/>
         </w:rPr>
         <w:t>7</w:t>
       </w:r>
       <w:r>
+        <w:rPr>
+          <w:sz w:val="22"/>
+          <w:szCs w:val="22"/>
+        </w:rPr>
         <w:fldChar w:fldCharType="end"/>
       </w:r>
       <w:r>
-        <w:t xml:space="preserve">: </w:t>
-      </w:r>
-      <w:r>
-        <w:t xml:space="preserve">Prikaz </w:t>
-      </w:r>
-      <w:r>
-        <w:t>bar_chart</w:t>
-      </w:r>
-      <w:r>
-        <w:t xml:space="preserve">.js skripte za dodavanje filtera </w:t>
-      </w:r>
-      <w:r>
-        <w:t>rating razine</w:t>
+        <w:rPr>
+          <w:sz w:val="22"/>
+          <w:szCs w:val="22"/>
+        </w:rPr>
+        <w:t>: Prikaz bar_chart.js skripte za dodavanje filtera rating razine</w:t>
+      </w:r>
+    </w:p>
+    <w:p/>
+    <w:p/>
+    <w:p>
+      <w:pPr>
+        <w:ind w:left="720"/>
+      </w:pPr>
+      <w:r>
+        <w:t>line_diagram</w:t>
+      </w:r>
+    </w:p>
+    <w:tbl>
+      <w:tblPr>
+        <w:tblStyle w:val="Reetkatablice"/>
+        <w:tblW w:w="0" w:type="auto"/>
+        <w:tblInd w:w="720" w:type="dxa"/>
+        <w:tblLook w:val="04A0" w:firstRow="1" w:lastRow="0" w:firstColumn="1" w:lastColumn="0" w:noHBand="0" w:noVBand="1"/>
+      </w:tblPr>
+      <w:tblGrid>
+        <w:gridCol w:w="8630"/>
+      </w:tblGrid>
+      <w:tr>
+        <w:tc>
+          <w:tcPr>
+            <w:tcW w:w="9350" w:type="dxa"/>
+          </w:tcPr>
+          <w:p>
+            <w:r>
+              <w:t>…</w:t>
+            </w:r>
+          </w:p>
+          <w:p>
+            <w:r>
+              <w:t>.on('click',e =&gt;{</w:t>
+            </w:r>
+          </w:p>
+          <w:p>
+            <w:r>
+              <w:t xml:space="preserve">            if (filters.includes(e.srcElement.__data__.time)){</w:t>
+            </w:r>
+          </w:p>
+          <w:p>
+            <w:r>
+              <w:t xml:space="preserve">                alert("Filter is already added");</w:t>
+            </w:r>
+          </w:p>
+          <w:p>
+            <w:r>
+              <w:t xml:space="preserve">            }</w:t>
+            </w:r>
+          </w:p>
+          <w:p>
+            <w:r>
+              <w:t xml:space="preserve">            else{</w:t>
+            </w:r>
+          </w:p>
+          <w:p>
+            <w:r>
+              <w:t xml:space="preserve">                filters.push(e.srcElement.__data__.time);</w:t>
+            </w:r>
+          </w:p>
+          <w:p>
+            <w:r>
+              <w:t xml:space="preserve">                AddToFilterBar();</w:t>
+            </w:r>
+          </w:p>
+          <w:p>
+            <w:r>
+              <w:t xml:space="preserve">            }</w:t>
+            </w:r>
+          </w:p>
+          <w:p>
+            <w:r>
+              <w:t xml:space="preserve">        })</w:t>
+            </w:r>
+          </w:p>
+          <w:p>
+            <w:pPr>
+              <w:keepNext/>
+            </w:pPr>
+            <w:r>
+              <w:t>…</w:t>
+            </w:r>
+          </w:p>
+        </w:tc>
+      </w:tr>
+    </w:tbl>
+    <w:p>
+      <w:pPr>
+        <w:pStyle w:val="Opisslike"/>
+        <w:ind w:left="720"/>
+        <w:jc w:val="center"/>
+        <w:rPr>
+          <w:sz w:val="22"/>
+          <w:szCs w:val="22"/>
+        </w:rPr>
+      </w:pPr>
+      <w:r>
+        <w:rPr>
+          <w:sz w:val="22"/>
+          <w:szCs w:val="22"/>
+        </w:rPr>
+        <w:t xml:space="preserve">Kod </w:t>
+      </w:r>
+      <w:r>
+        <w:rPr>
+          <w:sz w:val="22"/>
+          <w:szCs w:val="22"/>
+        </w:rPr>
+        <w:t>4.1.</w:t>
+      </w:r>
+      <w:r>
+        <w:rPr>
+          <w:sz w:val="22"/>
+          <w:szCs w:val="22"/>
+        </w:rPr>
+        <w:fldChar w:fldCharType="begin"/>
+      </w:r>
+      <w:r>
+        <w:rPr>
+          <w:sz w:val="22"/>
+          <w:szCs w:val="22"/>
+        </w:rPr>
+        <w:instrText xml:space="preserve"> SEQ Kod \* ARABIC </w:instrText>
+      </w:r>
+      <w:r>
+        <w:rPr>
+          <w:sz w:val="22"/>
+          <w:szCs w:val="22"/>
+        </w:rPr>
+        <w:fldChar w:fldCharType="separate"/>
+      </w:r>
+      <w:r>
+        <w:rPr>
+          <w:noProof/>
+          <w:sz w:val="22"/>
+          <w:szCs w:val="22"/>
+        </w:rPr>
+        <w:t>8</w:t>
+      </w:r>
+      <w:r>
+        <w:rPr>
+          <w:sz w:val="22"/>
+          <w:szCs w:val="22"/>
+        </w:rPr>
+        <w:fldChar w:fldCharType="end"/>
+      </w:r>
+      <w:r>
+        <w:rPr>
+          <w:sz w:val="22"/>
+          <w:szCs w:val="22"/>
+        </w:rPr>
+        <w:t>: Prikaz line_diagram.js skripte za dodavanje filtera godine izlaska</w:t>
+      </w:r>
+    </w:p>
+    <w:p>
+      <w:pPr>
+        <w:ind w:left="720"/>
+      </w:pPr>
+    </w:p>
+    <w:p>
+      <w:pPr>
+        <w:ind w:left="720"/>
+      </w:pPr>
+      <w:r>
+        <w:t>filter_and_update</w:t>
+      </w:r>
+    </w:p>
+    <w:tbl>
+      <w:tblPr>
+        <w:tblStyle w:val="Reetkatablice"/>
+        <w:tblW w:w="0" w:type="auto"/>
+        <w:tblInd w:w="720" w:type="dxa"/>
+        <w:tblLook w:val="04A0" w:firstRow="1" w:lastRow="0" w:firstColumn="1" w:lastColumn="0" w:noHBand="0" w:noVBand="1"/>
+      </w:tblPr>
+      <w:tblGrid>
+        <w:gridCol w:w="8630"/>
+      </w:tblGrid>
+      <w:tr>
+        <w:tc>
+          <w:tcPr>
+            <w:tcW w:w="9350" w:type="dxa"/>
+          </w:tcPr>
+          <w:p>
+            <w:r>
+              <w:t>function ApplyFilters(){</w:t>
+            </w:r>
+          </w:p>
+          <w:p>
+            <w:r>
+              <w:t xml:space="preserve">    rating_levels = ['Overwhelmingly Positive','Very Positive','Positive','Mostly Positive','Mixed','Mostly Negative','Negative','Very Negative','Overwhelmingly Negative']</w:t>
+            </w:r>
+          </w:p>
+          <w:p>
+            <w:r>
+              <w:t xml:space="preserve">    years = [2012, 2013, 2014, 2015, 2016, 2017, 2018, 2019, 2020, 2021, 2022, 2023];</w:t>
+            </w:r>
+          </w:p>
+          <w:p/>
+          <w:p>
+            <w:r>
+              <w:t xml:space="preserve">    let yearFilters = filters.filter(item =&gt; typeof item === 'number');</w:t>
+            </w:r>
+          </w:p>
+          <w:p>
+            <w:r>
+              <w:t xml:space="preserve">    let ratingFilters = filters.filter(item =&gt; typeof item === 'string');</w:t>
+            </w:r>
+          </w:p>
+          <w:p>
+            <w:r>
+              <w:t xml:space="preserve">    let osFilters = filters.filter(item =&gt; typeof item === 'object');</w:t>
+            </w:r>
+          </w:p>
+          <w:p/>
+          <w:p>
+            <w:r>
+              <w:t xml:space="preserve">    yearFilters.sort((a,b) =&gt; a-b);</w:t>
+            </w:r>
+          </w:p>
+          <w:p/>
+          <w:p>
+            <w:r>
+              <w:t xml:space="preserve">    if(yearFilters.length === 0){</w:t>
+            </w:r>
+          </w:p>
+          <w:p>
+            <w:r>
+              <w:lastRenderedPageBreak/>
+              <w:t xml:space="preserve">        yearFilters = years;</w:t>
+            </w:r>
+          </w:p>
+          <w:p>
+            <w:r>
+              <w:t xml:space="preserve">    }</w:t>
+            </w:r>
+          </w:p>
+          <w:p>
+            <w:r>
+              <w:t xml:space="preserve">    if(ratingFilters.length === 0){</w:t>
+            </w:r>
+          </w:p>
+          <w:p>
+            <w:r>
+              <w:t xml:space="preserve">        ratingFilters = rating_levels;</w:t>
+            </w:r>
+          </w:p>
+          <w:p>
+            <w:r>
+              <w:t xml:space="preserve">    }</w:t>
+            </w:r>
+          </w:p>
+          <w:p/>
+          <w:p>
+            <w:r>
+              <w:t xml:space="preserve">    filtered_data = all_data.filter(item =&gt; </w:t>
+            </w:r>
+          </w:p>
+          <w:p>
+            <w:r>
+              <w:t xml:space="preserve">        yearFilters.includes(item.year) &amp;&amp; </w:t>
+            </w:r>
+          </w:p>
+          <w:p>
+            <w:r>
+              <w:t xml:space="preserve">        ratingFilters.includes(item.rating) &amp;&amp; </w:t>
+            </w:r>
+          </w:p>
+          <w:p>
+            <w:r>
+              <w:t xml:space="preserve">        (</w:t>
+            </w:r>
+          </w:p>
+          <w:p>
+            <w:r>
+              <w:t xml:space="preserve">            (</w:t>
+            </w:r>
+          </w:p>
+          <w:p>
+            <w:r>
+              <w:t xml:space="preserve">                osFilters.findIndex(filter =&gt; JSON.stringify(filter) === JSON.stringify({win: item.win})) !== -1 ||</w:t>
+            </w:r>
+          </w:p>
+          <w:p>
+            <w:r>
+              <w:t xml:space="preserve">                osFilters.findIndex(filter =&gt; JSON.stringify(filter) === JSON.stringify({linux: item.linux})) !== -1 ||</w:t>
+            </w:r>
+          </w:p>
+          <w:p>
+            <w:r>
+              <w:t xml:space="preserve">                osFilters.findIndex(filter =&gt; JSON.stringify(filter) === JSON.stringify({mac: item.mac})) !== -1</w:t>
+            </w:r>
+          </w:p>
+          <w:p>
+            <w:r>
+              <w:t xml:space="preserve">            ) || osFilters.length === 0</w:t>
+            </w:r>
+          </w:p>
+          <w:p>
+            <w:r>
+              <w:t xml:space="preserve">        )</w:t>
+            </w:r>
+          </w:p>
+          <w:p>
+            <w:r>
+              <w:t xml:space="preserve">    );</w:t>
+            </w:r>
+          </w:p>
+          <w:p>
+            <w:r>
+              <w:t xml:space="preserve">    </w:t>
+            </w:r>
+          </w:p>
+          <w:p/>
+          <w:p>
+            <w:r>
+              <w:t xml:space="preserve">    // Line Diagram</w:t>
+            </w:r>
+          </w:p>
+          <w:p>
+            <w:r>
+              <w:t xml:space="preserve">    data_line = [];</w:t>
+            </w:r>
+          </w:p>
+          <w:p>
+            <w:r>
+              <w:t xml:space="preserve">    yearFilters.forEach(year =&gt; {</w:t>
+            </w:r>
+          </w:p>
+          <w:p>
+            <w:r>
+              <w:t xml:space="preserve">        temp_data = filtered_data.filter(entry =&gt; entry.year === year);</w:t>
+            </w:r>
+          </w:p>
+          <w:p/>
+          <w:p>
+            <w:r>
+              <w:t xml:space="preserve">        let sum = 0;</w:t>
+            </w:r>
+          </w:p>
+          <w:p>
+            <w:r>
+              <w:t xml:space="preserve">        temp_data.forEach( datum =&gt;{</w:t>
+            </w:r>
+          </w:p>
+          <w:p>
+            <w:r>
+              <w:t xml:space="preserve">            sum += parseFloat(datum.price_final)</w:t>
+            </w:r>
+          </w:p>
+          <w:p>
+            <w:r>
+              <w:t xml:space="preserve">        })</w:t>
+            </w:r>
+          </w:p>
+          <w:p>
+            <w:r>
+              <w:t xml:space="preserve">        data_line.push({</w:t>
+            </w:r>
+          </w:p>
+          <w:p>
+            <w:r>
+              <w:t xml:space="preserve">            time: parseInt(year),</w:t>
+            </w:r>
+          </w:p>
+          <w:p>
+            <w:r>
+              <w:t xml:space="preserve">            price: (sum / temp_data.length).toFixed(2)</w:t>
+            </w:r>
+          </w:p>
+          <w:p>
+            <w:r>
+              <w:t xml:space="preserve">        });</w:t>
+            </w:r>
+          </w:p>
+          <w:p>
+            <w:r>
+              <w:t xml:space="preserve">    });</w:t>
+            </w:r>
+          </w:p>
+          <w:p/>
+          <w:p>
+            <w:r>
+              <w:t xml:space="preserve">    // Bar-chart</w:t>
+            </w:r>
+          </w:p>
+          <w:p>
+            <w:r>
+              <w:t xml:space="preserve">    data_ratings= [];</w:t>
+            </w:r>
+          </w:p>
+          <w:p>
+            <w:r>
+              <w:t xml:space="preserve">    ratingFilters.forEach(rating =&gt;{</w:t>
+            </w:r>
+          </w:p>
+          <w:p>
+            <w:r>
+              <w:t xml:space="preserve">        data_ratings.push({</w:t>
+            </w:r>
+          </w:p>
+          <w:p>
+            <w:r>
+              <w:t xml:space="preserve">            y: rating,</w:t>
+            </w:r>
+          </w:p>
+          <w:p>
+            <w:r>
+              <w:t xml:space="preserve">            x: filtered_data.filter(entry =&gt; entry.rating === rating).length</w:t>
+            </w:r>
+          </w:p>
+          <w:p>
+            <w:r>
+              <w:t xml:space="preserve">        })</w:t>
+            </w:r>
+          </w:p>
+          <w:p>
+            <w:r>
+              <w:lastRenderedPageBreak/>
+              <w:t xml:space="preserve">    });</w:t>
+            </w:r>
+          </w:p>
+          <w:p/>
+          <w:p>
+            <w:r>
+              <w:t xml:space="preserve">    // Histogram</w:t>
+            </w:r>
+          </w:p>
+          <w:p>
+            <w:r>
+              <w:t xml:space="preserve">    data_histogram = [];</w:t>
+            </w:r>
+          </w:p>
+          <w:p>
+            <w:r>
+              <w:t xml:space="preserve">    yearFilters.forEach(year =&gt; {</w:t>
+            </w:r>
+          </w:p>
+          <w:p>
+            <w:r>
+              <w:t xml:space="preserve">        temp_data = filtered_data.filter(entry =&gt; entry.year === year);</w:t>
+            </w:r>
+          </w:p>
+          <w:p>
+            <w:r>
+              <w:t xml:space="preserve">        data_histogram.push({</w:t>
+            </w:r>
+          </w:p>
+          <w:p>
+            <w:r>
+              <w:t xml:space="preserve">            x: parseInt(year),</w:t>
+            </w:r>
+          </w:p>
+          <w:p>
+            <w:r>
+              <w:t xml:space="preserve">            y: temp_data.length</w:t>
+            </w:r>
+          </w:p>
+          <w:p>
+            <w:r>
+              <w:t xml:space="preserve">        });</w:t>
+            </w:r>
+          </w:p>
+          <w:p>
+            <w:r>
+              <w:t xml:space="preserve">    });</w:t>
+            </w:r>
+          </w:p>
+          <w:p/>
+          <w:p>
+            <w:r>
+              <w:t xml:space="preserve">    data_histogram.push({           // Have to add this otherwise last column would go outside of svg</w:t>
+            </w:r>
+          </w:p>
+          <w:p>
+            <w:r>
+              <w:t xml:space="preserve">        x: parseInt(yearFilters.slice(-1))+1,</w:t>
+            </w:r>
+          </w:p>
+          <w:p>
+            <w:r>
+              <w:t xml:space="preserve">        y: 0</w:t>
+            </w:r>
+          </w:p>
+          <w:p>
+            <w:r>
+              <w:t xml:space="preserve">    });</w:t>
+            </w:r>
+          </w:p>
+          <w:p/>
+          <w:p>
+            <w:r>
+              <w:t xml:space="preserve">    // Pie Chart</w:t>
+            </w:r>
+          </w:p>
+          <w:p>
+            <w:r>
+              <w:t xml:space="preserve">    win[0].value = filtered_data.filter( entry =&gt; entry.win === 'True').length</w:t>
+            </w:r>
+          </w:p>
+          <w:p>
+            <w:r>
+              <w:t xml:space="preserve">    win[1].value = filtered_data.filter(entry =&gt; entry.win === 'False' ).length</w:t>
+            </w:r>
+          </w:p>
+          <w:p/>
+          <w:p>
+            <w:r>
+              <w:t xml:space="preserve">    linux[0].value = filtered_data.filter( entry =&gt; entry.linux === 'True').length</w:t>
+            </w:r>
+          </w:p>
+          <w:p>
+            <w:r>
+              <w:t xml:space="preserve">    linux[1].value = filtered_data.filter(entry =&gt; entry.linux === 'False' ).length</w:t>
+            </w:r>
+          </w:p>
+          <w:p/>
+          <w:p>
+            <w:r>
+              <w:t xml:space="preserve">    mac[0].value = filtered_data.filter( entry =&gt; entry.mac === 'True').length</w:t>
+            </w:r>
+          </w:p>
+          <w:p>
+            <w:r>
+              <w:t xml:space="preserve">    mac[1].value = filtered_data.filter(entry =&gt; entry.mac === 'False' ).length</w:t>
+            </w:r>
+          </w:p>
+          <w:p/>
+          <w:p/>
+          <w:p>
+            <w:r>
+              <w:t xml:space="preserve">    update_line_diagram();</w:t>
+            </w:r>
+          </w:p>
+          <w:p>
+            <w:r>
+              <w:t xml:space="preserve">    updateBarChart();</w:t>
+            </w:r>
+          </w:p>
+          <w:p>
+            <w:r>
+              <w:t xml:space="preserve">    updateHistogram();</w:t>
+            </w:r>
+          </w:p>
+          <w:p>
+            <w:r>
+              <w:t xml:space="preserve">    updatePies();</w:t>
+            </w:r>
+          </w:p>
+          <w:p>
+            <w:pPr>
+              <w:keepNext/>
+            </w:pPr>
+            <w:r>
+              <w:t>}</w:t>
+            </w:r>
+          </w:p>
+        </w:tc>
+      </w:tr>
+    </w:tbl>
+    <w:p>
+      <w:pPr>
+        <w:pStyle w:val="Opisslike"/>
+        <w:ind w:left="720"/>
+        <w:jc w:val="center"/>
+        <w:rPr>
+          <w:sz w:val="22"/>
+          <w:szCs w:val="22"/>
+        </w:rPr>
+      </w:pPr>
+      <w:r>
+        <w:rPr>
+          <w:sz w:val="22"/>
+          <w:szCs w:val="22"/>
+        </w:rPr>
+        <w:lastRenderedPageBreak/>
+        <w:t>Kod 4.1.</w:t>
+      </w:r>
+      <w:r>
+        <w:rPr>
+          <w:sz w:val="22"/>
+          <w:szCs w:val="22"/>
+        </w:rPr>
+        <w:fldChar w:fldCharType="begin"/>
+      </w:r>
+      <w:r>
+        <w:rPr>
+          <w:sz w:val="22"/>
+          <w:szCs w:val="22"/>
+        </w:rPr>
+        <w:instrText xml:space="preserve"> SEQ Kod \* ARABIC </w:instrText>
+      </w:r>
+      <w:r>
+        <w:rPr>
+          <w:sz w:val="22"/>
+          <w:szCs w:val="22"/>
+        </w:rPr>
+        <w:fldChar w:fldCharType="separate"/>
+      </w:r>
+      <w:r>
+        <w:rPr>
+          <w:noProof/>
+          <w:sz w:val="22"/>
+          <w:szCs w:val="22"/>
+        </w:rPr>
+        <w:t>9</w:t>
+      </w:r>
+      <w:r>
+        <w:rPr>
+          <w:sz w:val="22"/>
+          <w:szCs w:val="22"/>
+        </w:rPr>
+        <w:fldChar w:fldCharType="end"/>
+      </w:r>
+      <w:r>
+        <w:rPr>
+          <w:sz w:val="22"/>
+          <w:szCs w:val="22"/>
+        </w:rPr>
+        <w:t>: Prikaz filter_and_update.js skripte za obradu svih dodanih filtera i dohvaćanje podataka</w:t>
       </w:r>
     </w:p>
     <w:p>
@@ -1671,12 +2291,243 @@
         </w:numPr>
       </w:pPr>
       <w:r>
-        <w:t>Testirati napredne funkcionalnosti i osigurati da su ispravne, tj. da funkcioniraju na očekivani način. Potrebno potvrditi slikom.</w:t>
+        <w:t>Tes</w:t>
+      </w:r>
+      <w:r>
+        <w:t>tiranjem je dokazano da su sve gore navedene funkcionalnosti uspješno implementirane a dokaz tome su i ove slike:</w:t>
       </w:r>
     </w:p>
     <w:p>
       <w:pPr>
-        <w:pStyle w:val="Heading2"/>
+        <w:ind w:left="2160"/>
+      </w:pPr>
+    </w:p>
+    <w:p>
+      <w:pPr>
+        <w:keepNext/>
+        <w:ind w:left="720"/>
+        <w:jc w:val="center"/>
+      </w:pPr>
+      <w:r>
+        <w:lastRenderedPageBreak/>
+        <w:drawing>
+          <wp:inline distT="0" distB="0" distL="0" distR="0" wp14:anchorId="5CB77482" wp14:editId="472FA430">
+            <wp:extent cx="4103188" cy="3429530"/>
+            <wp:effectExtent l="0" t="0" r="0" b="0"/>
+            <wp:docPr id="672590991" name="Slika 1" descr="Slika na kojoj se prikazuje tekst, snimka zaslona, dijagram, Font&#10;&#10;Opis je automatski generiran"/>
+            <wp:cNvGraphicFramePr>
+              <a:graphicFrameLocks xmlns:a="http://schemas.openxmlformats.org/drawingml/2006/main" noChangeAspect="1"/>
+            </wp:cNvGraphicFramePr>
+            <a:graphic xmlns:a="http://schemas.openxmlformats.org/drawingml/2006/main">
+              <a:graphicData uri="http://schemas.openxmlformats.org/drawingml/2006/picture">
+                <pic:pic xmlns:pic="http://schemas.openxmlformats.org/drawingml/2006/picture">
+                  <pic:nvPicPr>
+                    <pic:cNvPr id="672590991" name="Slika 1" descr="Slika na kojoj se prikazuje tekst, snimka zaslona, dijagram, Font&#10;&#10;Opis je automatski generiran"/>
+                    <pic:cNvPicPr/>
+                  </pic:nvPicPr>
+                  <pic:blipFill>
+                    <a:blip r:embed="rId5"/>
+                    <a:stretch>
+                      <a:fillRect/>
+                    </a:stretch>
+                  </pic:blipFill>
+                  <pic:spPr>
+                    <a:xfrm>
+                      <a:off x="0" y="0"/>
+                      <a:ext cx="4109246" cy="3434594"/>
+                    </a:xfrm>
+                    <a:prstGeom prst="rect">
+                      <a:avLst/>
+                    </a:prstGeom>
+                  </pic:spPr>
+                </pic:pic>
+              </a:graphicData>
+            </a:graphic>
+          </wp:inline>
+        </w:drawing>
+      </w:r>
+    </w:p>
+    <w:p>
+      <w:pPr>
+        <w:pStyle w:val="Opisslike"/>
+        <w:ind w:left="720"/>
+        <w:jc w:val="center"/>
+        <w:rPr>
+          <w:sz w:val="22"/>
+          <w:szCs w:val="22"/>
+        </w:rPr>
+      </w:pPr>
+      <w:r>
+        <w:rPr>
+          <w:sz w:val="22"/>
+          <w:szCs w:val="22"/>
+        </w:rPr>
+        <w:t>Slika 4.1.</w:t>
+      </w:r>
+      <w:r>
+        <w:rPr>
+          <w:sz w:val="22"/>
+          <w:szCs w:val="22"/>
+        </w:rPr>
+        <w:fldChar w:fldCharType="begin"/>
+      </w:r>
+      <w:r>
+        <w:rPr>
+          <w:sz w:val="22"/>
+          <w:szCs w:val="22"/>
+        </w:rPr>
+        <w:instrText xml:space="preserve"> SEQ Slika \* ARABIC </w:instrText>
+      </w:r>
+      <w:r>
+        <w:rPr>
+          <w:sz w:val="22"/>
+          <w:szCs w:val="22"/>
+        </w:rPr>
+        <w:fldChar w:fldCharType="separate"/>
+      </w:r>
+      <w:r>
+        <w:rPr>
+          <w:noProof/>
+          <w:sz w:val="22"/>
+          <w:szCs w:val="22"/>
+        </w:rPr>
+        <w:t>1</w:t>
+      </w:r>
+      <w:r>
+        <w:rPr>
+          <w:sz w:val="22"/>
+          <w:szCs w:val="22"/>
+        </w:rPr>
+        <w:fldChar w:fldCharType="end"/>
+      </w:r>
+      <w:r>
+        <w:rPr>
+          <w:sz w:val="22"/>
+          <w:szCs w:val="22"/>
+        </w:rPr>
+        <w:t>: Prikaz histograma sa opisnim prozorom</w:t>
+      </w:r>
+    </w:p>
+    <w:p>
+      <w:pPr>
+        <w:ind w:left="720"/>
+        <w:jc w:val="center"/>
+      </w:pPr>
+    </w:p>
+    <w:p>
+      <w:pPr>
+        <w:ind w:left="720"/>
+        <w:jc w:val="center"/>
+      </w:pPr>
+    </w:p>
+    <w:p>
+      <w:pPr>
+        <w:keepNext/>
+        <w:ind w:left="720"/>
+        <w:jc w:val="center"/>
+      </w:pPr>
+      <w:r>
+        <w:drawing>
+          <wp:inline distT="0" distB="0" distL="0" distR="0" wp14:anchorId="6D860368" wp14:editId="206998E5">
+            <wp:extent cx="5943600" cy="285750"/>
+            <wp:effectExtent l="0" t="0" r="0" b="0"/>
+            <wp:docPr id="330497591" name="Slika 1"/>
+            <wp:cNvGraphicFramePr>
+              <a:graphicFrameLocks xmlns:a="http://schemas.openxmlformats.org/drawingml/2006/main" noChangeAspect="1"/>
+            </wp:cNvGraphicFramePr>
+            <a:graphic xmlns:a="http://schemas.openxmlformats.org/drawingml/2006/main">
+              <a:graphicData uri="http://schemas.openxmlformats.org/drawingml/2006/picture">
+                <pic:pic xmlns:pic="http://schemas.openxmlformats.org/drawingml/2006/picture">
+                  <pic:nvPicPr>
+                    <pic:cNvPr id="330497591" name=""/>
+                    <pic:cNvPicPr/>
+                  </pic:nvPicPr>
+                  <pic:blipFill>
+                    <a:blip r:embed="rId6"/>
+                    <a:stretch>
+                      <a:fillRect/>
+                    </a:stretch>
+                  </pic:blipFill>
+                  <pic:spPr>
+                    <a:xfrm>
+                      <a:off x="0" y="0"/>
+                      <a:ext cx="5943600" cy="285750"/>
+                    </a:xfrm>
+                    <a:prstGeom prst="rect">
+                      <a:avLst/>
+                    </a:prstGeom>
+                  </pic:spPr>
+                </pic:pic>
+              </a:graphicData>
+            </a:graphic>
+          </wp:inline>
+        </w:drawing>
+      </w:r>
+    </w:p>
+    <w:p>
+      <w:pPr>
+        <w:pStyle w:val="Opisslike"/>
+        <w:ind w:left="720"/>
+        <w:jc w:val="center"/>
+        <w:rPr>
+          <w:sz w:val="22"/>
+          <w:szCs w:val="22"/>
+        </w:rPr>
+      </w:pPr>
+      <w:r>
+        <w:rPr>
+          <w:sz w:val="22"/>
+          <w:szCs w:val="22"/>
+        </w:rPr>
+        <w:t>Slika 4.1.</w:t>
+      </w:r>
+      <w:r>
+        <w:rPr>
+          <w:sz w:val="22"/>
+          <w:szCs w:val="22"/>
+        </w:rPr>
+        <w:fldChar w:fldCharType="begin"/>
+      </w:r>
+      <w:r>
+        <w:rPr>
+          <w:sz w:val="22"/>
+          <w:szCs w:val="22"/>
+        </w:rPr>
+        <w:instrText xml:space="preserve"> SEQ Slika \* ARABIC </w:instrText>
+      </w:r>
+      <w:r>
+        <w:rPr>
+          <w:sz w:val="22"/>
+          <w:szCs w:val="22"/>
+        </w:rPr>
+        <w:fldChar w:fldCharType="separate"/>
+      </w:r>
+      <w:r>
+        <w:rPr>
+          <w:noProof/>
+          <w:sz w:val="22"/>
+          <w:szCs w:val="22"/>
+        </w:rPr>
+        <w:t>2</w:t>
+      </w:r>
+      <w:r>
+        <w:rPr>
+          <w:sz w:val="22"/>
+          <w:szCs w:val="22"/>
+        </w:rPr>
+        <w:fldChar w:fldCharType="end"/>
+      </w:r>
+      <w:r>
+        <w:rPr>
+          <w:sz w:val="22"/>
+          <w:szCs w:val="22"/>
+        </w:rPr>
+        <w:t>: Prikaz liste aktivnih filtera</w:t>
+      </w:r>
+    </w:p>
+    <w:p>
+      <w:pPr>
+        <w:pStyle w:val="Naslov2"/>
         <w:numPr>
           <w:ilvl w:val="1"/>
           <w:numId w:val="1"/>
@@ -1703,7 +2554,10 @@
         </w:numPr>
       </w:pPr>
       <w:r>
-        <w:t>Identificirati napredna ponašanja koje će biti implementirana.</w:t>
+        <w:t xml:space="preserve">Napredna ponašanja koja će se implementirati su: Transformacija prikaza točnije rečeno vizualizacija promjena prilikom odabira podataka. Uvođenje tranzicija kod skoro svih vizualizacijskih prijelaza </w:t>
+      </w:r>
+      <w:r>
+        <w:t>osim kod kružnih dijagrama zbog tehničkih ograničenja.</w:t>
       </w:r>
     </w:p>
     <w:p>
@@ -1714,8 +2568,1867 @@
         </w:numPr>
       </w:pPr>
       <w:r>
-        <w:t>Implementirati napredna ponašanja. Dokazati opisom primjera koda.</w:t>
-      </w:r>
+        <w:t>Transformacija prikaza i uvođenje tranzicija su međusobno povezani te su zbog toga implementirani zajedno. Transformacija prikaza će se izvesti nakon što se obrade filter te podaci sa tim filterima te su se njihovi pozivi mogli vidjeti u ranijem kodu (Kod 4.1.9). Napredna ponašanja su implementirana na sljedeći način:</w:t>
+      </w:r>
+    </w:p>
+    <w:p>
+      <w:pPr>
+        <w:ind w:left="2160"/>
+      </w:pPr>
+    </w:p>
+    <w:p>
+      <w:pPr>
+        <w:ind w:left="720"/>
+      </w:pPr>
+      <w:r>
+        <w:t>histogram.js</w:t>
+      </w:r>
+    </w:p>
+    <w:tbl>
+      <w:tblPr>
+        <w:tblStyle w:val="Reetkatablice"/>
+        <w:tblW w:w="0" w:type="auto"/>
+        <w:tblInd w:w="720" w:type="dxa"/>
+        <w:tblLook w:val="04A0" w:firstRow="1" w:lastRow="0" w:firstColumn="1" w:lastColumn="0" w:noHBand="0" w:noVBand="1"/>
+      </w:tblPr>
+      <w:tblGrid>
+        <w:gridCol w:w="8630"/>
+      </w:tblGrid>
+      <w:tr>
+        <w:tc>
+          <w:tcPr>
+            <w:tcW w:w="9350" w:type="dxa"/>
+          </w:tcPr>
+          <w:p>
+            <w:r>
+              <w:t>function updateHistogram(){</w:t>
+            </w:r>
+          </w:p>
+          <w:p>
+            <w:r>
+              <w:t xml:space="preserve">    x_hist.domain(d3.extent(data_histogram, d =&gt; d.x));</w:t>
+            </w:r>
+          </w:p>
+          <w:p>
+            <w:r>
+              <w:t xml:space="preserve">    y_hist.domain([0, d3.max(data_histogram, d =&gt; d.y)]).nice();</w:t>
+            </w:r>
+          </w:p>
+          <w:p/>
+          <w:p>
+            <w:r>
+              <w:lastRenderedPageBreak/>
+              <w:t xml:space="preserve">    xAxis_hist.transition().duration(750).call(d3.axisBottom(x_hist).ticks(data_histogram.lenght));</w:t>
+            </w:r>
+          </w:p>
+          <w:p>
+            <w:r>
+              <w:t xml:space="preserve">    yAxis_hist.transition().duration(750).call(d3.axisLeft(y_hist).tickSize(0).tickPadding(10));</w:t>
+            </w:r>
+          </w:p>
+          <w:p/>
+          <w:p>
+            <w:r>
+              <w:t xml:space="preserve">    const bars = svg_hist.selectAll('rect').data(data_histogram);</w:t>
+            </w:r>
+          </w:p>
+          <w:p/>
+          <w:p>
+            <w:r>
+              <w:t xml:space="preserve">    bars.enter().append('rect')</w:t>
+            </w:r>
+          </w:p>
+          <w:p>
+            <w:r>
+              <w:t xml:space="preserve">        .attr('x', d =&gt; x_hist(d.x))</w:t>
+            </w:r>
+          </w:p>
+          <w:p>
+            <w:r>
+              <w:t xml:space="preserve">        .attr('width', 40)</w:t>
+            </w:r>
+          </w:p>
+          <w:p>
+            <w:r>
+              <w:t xml:space="preserve">        .attr('y', d =&gt; y_hist(d.y))</w:t>
+            </w:r>
+          </w:p>
+          <w:p>
+            <w:r>
+              <w:t xml:space="preserve">        .attr('height', d =&gt; (height_hist - margin_hist.bottom) - y_hist(d.y))</w:t>
+            </w:r>
+          </w:p>
+          <w:p>
+            <w:r>
+              <w:t xml:space="preserve">        .attr('fill', '#01D1FF')</w:t>
+            </w:r>
+          </w:p>
+          <w:p>
+            <w:r>
+              <w:t xml:space="preserve">        .style('cursor','pointer')</w:t>
+            </w:r>
+          </w:p>
+          <w:p>
+            <w:r>
+              <w:t xml:space="preserve">        .on("mouseover", function(event, d) {                           //This must be added in case all filters are dropped and there are no more old rect</w:t>
+            </w:r>
+          </w:p>
+          <w:p>
+            <w:r>
+              <w:t xml:space="preserve">            d3.select("#tooltip")</w:t>
+            </w:r>
+          </w:p>
+          <w:p>
+            <w:r>
+              <w:t xml:space="preserve">                .html(`&lt;b&gt;Year:&lt;/b&gt; ${d.x}&lt;br&gt;&lt;b&gt;Released Games:&lt;/b&gt; ${d.y}`)</w:t>
+            </w:r>
+          </w:p>
+          <w:p>
+            <w:r>
+              <w:t xml:space="preserve">                .transition()</w:t>
+            </w:r>
+          </w:p>
+          <w:p>
+            <w:r>
+              <w:t xml:space="preserve">                .duration(350)</w:t>
+            </w:r>
+          </w:p>
+          <w:p>
+            <w:r>
+              <w:t xml:space="preserve">                .style("opacity", 1);</w:t>
+            </w:r>
+          </w:p>
+          <w:p>
+            <w:r>
+              <w:t xml:space="preserve">        })</w:t>
+            </w:r>
+          </w:p>
+          <w:p>
+            <w:r>
+              <w:t xml:space="preserve">        .on("mousemove", function(event) {</w:t>
+            </w:r>
+          </w:p>
+          <w:p>
+            <w:r>
+              <w:t xml:space="preserve">            d3.select("#tooltip")</w:t>
+            </w:r>
+          </w:p>
+          <w:p>
+            <w:r>
+              <w:t xml:space="preserve">                .style("left", (event.pageX + 5) + "px")</w:t>
+            </w:r>
+          </w:p>
+          <w:p>
+            <w:r>
+              <w:t xml:space="preserve">                .style("top", (event.pageY - 28) + "px");</w:t>
+            </w:r>
+          </w:p>
+          <w:p>
+            <w:r>
+              <w:t xml:space="preserve">        })</w:t>
+            </w:r>
+          </w:p>
+          <w:p>
+            <w:r>
+              <w:t xml:space="preserve">        .on("mouseout", function() {</w:t>
+            </w:r>
+          </w:p>
+          <w:p>
+            <w:r>
+              <w:t xml:space="preserve">            d3.select("#tooltip")</w:t>
+            </w:r>
+          </w:p>
+          <w:p>
+            <w:r>
+              <w:t xml:space="preserve">                .transition()</w:t>
+            </w:r>
+          </w:p>
+          <w:p>
+            <w:r>
+              <w:t xml:space="preserve">                .duration(350)</w:t>
+            </w:r>
+          </w:p>
+          <w:p>
+            <w:r>
+              <w:t xml:space="preserve">                .style("opacity", 0);</w:t>
+            </w:r>
+          </w:p>
+          <w:p>
+            <w:r>
+              <w:t xml:space="preserve">        })</w:t>
+            </w:r>
+          </w:p>
+          <w:p>
+            <w:r>
+              <w:t xml:space="preserve">        .on('click', e =&gt; {</w:t>
+            </w:r>
+          </w:p>
+          <w:p>
+            <w:r>
+              <w:t xml:space="preserve">            const year = e.srcElement.__data__.x;</w:t>
+            </w:r>
+          </w:p>
+          <w:p>
+            <w:r>
+              <w:t xml:space="preserve">            if (filters.includes(year)) {</w:t>
+            </w:r>
+          </w:p>
+          <w:p>
+            <w:r>
+              <w:t xml:space="preserve">                alert("Filter is already added");</w:t>
+            </w:r>
+          </w:p>
+          <w:p>
+            <w:r>
+              <w:t xml:space="preserve">            } else {</w:t>
+            </w:r>
+          </w:p>
+          <w:p>
+            <w:r>
+              <w:t xml:space="preserve">                filters.push(year);</w:t>
+            </w:r>
+          </w:p>
+          <w:p>
+            <w:r>
+              <w:t xml:space="preserve">                AddToFilterBar();</w:t>
+            </w:r>
+          </w:p>
+          <w:p>
+            <w:r>
+              <w:t xml:space="preserve">            }</w:t>
+            </w:r>
+          </w:p>
+          <w:p>
+            <w:r>
+              <w:t xml:space="preserve">        })</w:t>
+            </w:r>
+          </w:p>
+          <w:p>
+            <w:r>
+              <w:lastRenderedPageBreak/>
+              <w:t xml:space="preserve">        .merge(bars)</w:t>
+            </w:r>
+          </w:p>
+          <w:p>
+            <w:r>
+              <w:t xml:space="preserve">        .transition().duration(750)</w:t>
+            </w:r>
+          </w:p>
+          <w:p>
+            <w:r>
+              <w:t xml:space="preserve">        .attr('x', d =&gt; x_hist(d.x))</w:t>
+            </w:r>
+          </w:p>
+          <w:p>
+            <w:r>
+              <w:t xml:space="preserve">        .attr('width', 40)</w:t>
+            </w:r>
+          </w:p>
+          <w:p>
+            <w:r>
+              <w:t xml:space="preserve">        .attr('y', d =&gt; y_hist(d.y))</w:t>
+            </w:r>
+          </w:p>
+          <w:p>
+            <w:r>
+              <w:t xml:space="preserve">        .attr('height', d =&gt; (height_hist - margin_hist.bottom) - y_hist(d.y));</w:t>
+            </w:r>
+          </w:p>
+          <w:p/>
+          <w:p>
+            <w:r>
+              <w:t xml:space="preserve">        bars.exit().transition().duration(750).style("opacity", 0).remove();</w:t>
+            </w:r>
+          </w:p>
+          <w:p>
+            <w:pPr>
+              <w:keepNext/>
+            </w:pPr>
+            <w:r>
+              <w:t>}</w:t>
+            </w:r>
+          </w:p>
+        </w:tc>
+      </w:tr>
+    </w:tbl>
+    <w:p>
+      <w:pPr>
+        <w:pStyle w:val="Opisslike"/>
+        <w:ind w:left="720"/>
+        <w:jc w:val="center"/>
+        <w:rPr>
+          <w:sz w:val="22"/>
+          <w:szCs w:val="22"/>
+        </w:rPr>
+      </w:pPr>
+      <w:r>
+        <w:rPr>
+          <w:sz w:val="22"/>
+          <w:szCs w:val="22"/>
+        </w:rPr>
+        <w:lastRenderedPageBreak/>
+        <w:t xml:space="preserve">Kod </w:t>
+      </w:r>
+      <w:r>
+        <w:rPr>
+          <w:sz w:val="22"/>
+          <w:szCs w:val="22"/>
+        </w:rPr>
+        <w:t>4.2.1</w:t>
+      </w:r>
+      <w:r>
+        <w:rPr>
+          <w:sz w:val="22"/>
+          <w:szCs w:val="22"/>
+        </w:rPr>
+        <w:t>: Prikaz histogram.js skripte za transformaciju prikaza (ažuriranje dijagrama)</w:t>
+      </w:r>
+      <w:r>
+        <w:rPr>
+          <w:noProof/>
+          <w:sz w:val="22"/>
+          <w:szCs w:val="22"/>
+        </w:rPr>
+        <w:t xml:space="preserve"> histograma</w:t>
+      </w:r>
+    </w:p>
+    <w:p>
+      <w:pPr>
+        <w:ind w:left="720"/>
+      </w:pPr>
+    </w:p>
+    <w:p>
+      <w:pPr>
+        <w:ind w:left="720"/>
+      </w:pPr>
+      <w:r>
+        <w:t>bar_chart.js</w:t>
+      </w:r>
+    </w:p>
+    <w:tbl>
+      <w:tblPr>
+        <w:tblStyle w:val="Reetkatablice"/>
+        <w:tblW w:w="0" w:type="auto"/>
+        <w:tblInd w:w="720" w:type="dxa"/>
+        <w:tblLook w:val="04A0" w:firstRow="1" w:lastRow="0" w:firstColumn="1" w:lastColumn="0" w:noHBand="0" w:noVBand="1"/>
+      </w:tblPr>
+      <w:tblGrid>
+        <w:gridCol w:w="8630"/>
+      </w:tblGrid>
+      <w:tr>
+        <w:tc>
+          <w:tcPr>
+            <w:tcW w:w="9350" w:type="dxa"/>
+          </w:tcPr>
+          <w:p>
+            <w:r>
+              <w:t>function updateBarChart() {</w:t>
+            </w:r>
+          </w:p>
+          <w:p>
+            <w:r>
+              <w:t xml:space="preserve">    x_bar.domain([0, d3.max(data_ratings, d =&gt; d.x)]).nice();</w:t>
+            </w:r>
+          </w:p>
+          <w:p>
+            <w:r>
+              <w:t xml:space="preserve">    y_bar.domain(data_ratings.map(d =&gt; d.y));</w:t>
+            </w:r>
+          </w:p>
+          <w:p/>
+          <w:p>
+            <w:r>
+              <w:t xml:space="preserve">    const bars = g_bar.selectAll("rect").data(data_ratings);</w:t>
+            </w:r>
+          </w:p>
+          <w:p/>
+          <w:p>
+            <w:r>
+              <w:t xml:space="preserve">    bars.enter().append("rect")</w:t>
+            </w:r>
+          </w:p>
+          <w:p>
+            <w:r>
+              <w:t xml:space="preserve">        .attr("x", 0)</w:t>
+            </w:r>
+          </w:p>
+          <w:p>
+            <w:r>
+              <w:t xml:space="preserve">        .attr("y", d =&gt; y_bar(d.y))</w:t>
+            </w:r>
+          </w:p>
+          <w:p>
+            <w:r>
+              <w:t xml:space="preserve">        .attr("width", d =&gt; x_bar(d.x))</w:t>
+            </w:r>
+          </w:p>
+          <w:p>
+            <w:r>
+              <w:t xml:space="preserve">        .attr("height", y_bar.bandwidth())</w:t>
+            </w:r>
+          </w:p>
+          <w:p>
+            <w:r>
+              <w:t xml:space="preserve">        .attr('fill', '#4E8CF6')</w:t>
+            </w:r>
+          </w:p>
+          <w:p>
+            <w:r>
+              <w:t xml:space="preserve">        .style('cursor','pointer')</w:t>
+            </w:r>
+          </w:p>
+          <w:p>
+            <w:r>
+              <w:t xml:space="preserve">        .on("mouseover", function(event, d) {                               //This must be added in case all filters are dropped and there are no more old elements</w:t>
+            </w:r>
+          </w:p>
+          <w:p>
+            <w:r>
+              <w:t xml:space="preserve">            d3.select("#tooltip")</w:t>
+            </w:r>
+          </w:p>
+          <w:p>
+            <w:r>
+              <w:t xml:space="preserve">                .html(`&lt;b&gt;Category:&lt;/b&gt; ${d.y}&lt;br&gt;&lt;b&gt;Number of Games:&lt;/b&gt; ${d.x}`)</w:t>
+            </w:r>
+          </w:p>
+          <w:p>
+            <w:r>
+              <w:t xml:space="preserve">                .transition()</w:t>
+            </w:r>
+          </w:p>
+          <w:p>
+            <w:r>
+              <w:t xml:space="preserve">                .duration(350)</w:t>
+            </w:r>
+          </w:p>
+          <w:p>
+            <w:r>
+              <w:t xml:space="preserve">                .style("opacity", 1);</w:t>
+            </w:r>
+          </w:p>
+          <w:p>
+            <w:r>
+              <w:t xml:space="preserve">        })</w:t>
+            </w:r>
+          </w:p>
+          <w:p>
+            <w:r>
+              <w:t xml:space="preserve">        .on("mousemove", function(event) {</w:t>
+            </w:r>
+          </w:p>
+          <w:p>
+            <w:r>
+              <w:t xml:space="preserve">            d3.select("#tooltip")</w:t>
+            </w:r>
+          </w:p>
+          <w:p>
+            <w:r>
+              <w:t xml:space="preserve">                .style("left", (event.pageX + 5) + "px")</w:t>
+            </w:r>
+          </w:p>
+          <w:p>
+            <w:r>
+              <w:t xml:space="preserve">                .style("top", (event.pageY - 28) + "px");</w:t>
+            </w:r>
+          </w:p>
+          <w:p>
+            <w:r>
+              <w:t xml:space="preserve">        })</w:t>
+            </w:r>
+          </w:p>
+          <w:p>
+            <w:r>
+              <w:t xml:space="preserve">        .on("mouseout", function() {</w:t>
+            </w:r>
+          </w:p>
+          <w:p>
+            <w:r>
+              <w:t xml:space="preserve">            d3.select("#tooltip")</w:t>
+            </w:r>
+          </w:p>
+          <w:p>
+            <w:r>
+              <w:t xml:space="preserve">                .transition()</w:t>
+            </w:r>
+          </w:p>
+          <w:p>
+            <w:r>
+              <w:t xml:space="preserve">                .duration(350)</w:t>
+            </w:r>
+          </w:p>
+          <w:p>
+            <w:r>
+              <w:lastRenderedPageBreak/>
+              <w:t xml:space="preserve">                .style("opacity", 0);</w:t>
+            </w:r>
+          </w:p>
+          <w:p>
+            <w:r>
+              <w:t xml:space="preserve">        })</w:t>
+            </w:r>
+          </w:p>
+          <w:p>
+            <w:r>
+              <w:t xml:space="preserve">        .on("click", e =&gt; {</w:t>
+            </w:r>
+          </w:p>
+          <w:p>
+            <w:r>
+              <w:t xml:space="preserve">            if (filters.includes(e.srcElement.__data__.y)){</w:t>
+            </w:r>
+          </w:p>
+          <w:p>
+            <w:r>
+              <w:t xml:space="preserve">                alert("Filter is already added");</w:t>
+            </w:r>
+          </w:p>
+          <w:p>
+            <w:r>
+              <w:t xml:space="preserve">            }else{</w:t>
+            </w:r>
+          </w:p>
+          <w:p>
+            <w:r>
+              <w:t xml:space="preserve">                filters.push(e.srcElement.__data__.y);</w:t>
+            </w:r>
+          </w:p>
+          <w:p>
+            <w:r>
+              <w:t xml:space="preserve">                AddToFilterBar();</w:t>
+            </w:r>
+          </w:p>
+          <w:p>
+            <w:r>
+              <w:t xml:space="preserve">            }</w:t>
+            </w:r>
+          </w:p>
+          <w:p>
+            <w:r>
+              <w:t xml:space="preserve">        })</w:t>
+            </w:r>
+          </w:p>
+          <w:p>
+            <w:r>
+              <w:t xml:space="preserve">        .merge(bars)</w:t>
+            </w:r>
+          </w:p>
+          <w:p>
+            <w:r>
+              <w:t xml:space="preserve">        .transition().duration(750)</w:t>
+            </w:r>
+          </w:p>
+          <w:p>
+            <w:r>
+              <w:t xml:space="preserve">        .attr("x", 0)</w:t>
+            </w:r>
+          </w:p>
+          <w:p>
+            <w:r>
+              <w:t xml:space="preserve">        .attr("y", d =&gt; y_bar(d.y))</w:t>
+            </w:r>
+          </w:p>
+          <w:p>
+            <w:r>
+              <w:t xml:space="preserve">        .attr("width", d =&gt; x_bar(d.x))</w:t>
+            </w:r>
+          </w:p>
+          <w:p>
+            <w:r>
+              <w:t xml:space="preserve">        .attr("height", y_bar.bandwidth());</w:t>
+            </w:r>
+          </w:p>
+          <w:p/>
+          <w:p>
+            <w:r>
+              <w:t xml:space="preserve">    yAxis_bar.remove()                              // This is because text won't go over rect if it is not created after rect</w:t>
+            </w:r>
+          </w:p>
+          <w:p>
+            <w:r>
+              <w:t xml:space="preserve">    yAxis_bar = g_bar.append("g")</w:t>
+            </w:r>
+          </w:p>
+          <w:p>
+            <w:r>
+              <w:t xml:space="preserve">            .attr("class", "y-axis Apply-white")</w:t>
+            </w:r>
+          </w:p>
+          <w:p>
+            <w:r>
+              <w:t xml:space="preserve">            .style('font-size','15px');</w:t>
+            </w:r>
+          </w:p>
+          <w:p/>
+          <w:p>
+            <w:r>
+              <w:t xml:space="preserve">    xAxis_bar.transition().duration(750).call(d3.axisBottom(x_bar));</w:t>
+            </w:r>
+          </w:p>
+          <w:p>
+            <w:r>
+              <w:t xml:space="preserve">    yAxis_bar.transition().duration(750).call(d3.axisLeft(y_bar).tickSize(0).tickPadding(10));</w:t>
+            </w:r>
+          </w:p>
+          <w:p/>
+          <w:p>
+            <w:r>
+              <w:t xml:space="preserve">    yAxis_bar.selectAll("text")</w:t>
+            </w:r>
+          </w:p>
+          <w:p>
+            <w:r>
+              <w:t xml:space="preserve">                .style("text-anchor", "start");</w:t>
+            </w:r>
+          </w:p>
+          <w:p/>
+          <w:p>
+            <w:r>
+              <w:t xml:space="preserve">    bars.exit().transition().duration(750).style("opacity", 0).remove();</w:t>
+            </w:r>
+          </w:p>
+          <w:p>
+            <w:pPr>
+              <w:keepNext/>
+            </w:pPr>
+            <w:r>
+              <w:t>}</w:t>
+            </w:r>
+          </w:p>
+        </w:tc>
+      </w:tr>
+    </w:tbl>
+    <w:p>
+      <w:pPr>
+        <w:pStyle w:val="Opisslike"/>
+        <w:ind w:left="720"/>
+        <w:jc w:val="center"/>
+        <w:rPr>
+          <w:sz w:val="22"/>
+          <w:szCs w:val="22"/>
+        </w:rPr>
+      </w:pPr>
+      <w:r>
+        <w:rPr>
+          <w:sz w:val="22"/>
+          <w:szCs w:val="22"/>
+        </w:rPr>
+        <w:lastRenderedPageBreak/>
+        <w:t>Kod 4.2.2: Prikaz bar_chart.js skripte za transformaciju prikaza (ažuriranje) stupčastoga dijagrama</w:t>
+      </w:r>
+    </w:p>
+    <w:p/>
+    <w:p/>
+    <w:p>
+      <w:pPr>
+        <w:ind w:left="720"/>
+      </w:pPr>
+      <w:r>
+        <w:t>line_diagram.js</w:t>
+      </w:r>
+    </w:p>
+    <w:tbl>
+      <w:tblPr>
+        <w:tblStyle w:val="Reetkatablice"/>
+        <w:tblW w:w="0" w:type="auto"/>
+        <w:tblInd w:w="720" w:type="dxa"/>
+        <w:tblLook w:val="04A0" w:firstRow="1" w:lastRow="0" w:firstColumn="1" w:lastColumn="0" w:noHBand="0" w:noVBand="1"/>
+      </w:tblPr>
+      <w:tblGrid>
+        <w:gridCol w:w="8630"/>
+      </w:tblGrid>
+      <w:tr>
+        <w:tc>
+          <w:tcPr>
+            <w:tcW w:w="9350" w:type="dxa"/>
+          </w:tcPr>
+          <w:p>
+            <w:r>
+              <w:t>function update_line_diagram() {</w:t>
+            </w:r>
+          </w:p>
+          <w:p>
+            <w:r>
+              <w:t xml:space="preserve">    // Update scales</w:t>
+            </w:r>
+          </w:p>
+          <w:p>
+            <w:r>
+              <w:t xml:space="preserve">    x_line.domain(d3.extent(data_line, d =&gt; d.time));</w:t>
+            </w:r>
+          </w:p>
+          <w:p>
+            <w:r>
+              <w:t xml:space="preserve">    y_line.domain([0, Math.max(...data_line.map(o =&gt; o.price))]);</w:t>
+            </w:r>
+          </w:p>
+          <w:p/>
+          <w:p>
+            <w:r>
+              <w:lastRenderedPageBreak/>
+              <w:t xml:space="preserve">    const svg = d3.select("#line_diagram");</w:t>
+            </w:r>
+          </w:p>
+          <w:p/>
+          <w:p>
+            <w:r>
+              <w:t xml:space="preserve">    // Update axes</w:t>
+            </w:r>
+          </w:p>
+          <w:p>
+            <w:r>
+              <w:t xml:space="preserve">    xAxis_line.transition().duration(750).call(d3.axisBottom(x_line));</w:t>
+            </w:r>
+          </w:p>
+          <w:p>
+            <w:r>
+              <w:t xml:space="preserve">    yAxis_line.transition().duration(750).call(d3.axisLeft(y_line).tickSize(0).tickPadding(10));</w:t>
+            </w:r>
+          </w:p>
+          <w:p/>
+          <w:p>
+            <w:r>
+              <w:t xml:space="preserve">    // Define the line</w:t>
+            </w:r>
+          </w:p>
+          <w:p>
+            <w:r>
+              <w:t xml:space="preserve">    const line = d3.line()</w:t>
+            </w:r>
+          </w:p>
+          <w:p>
+            <w:r>
+              <w:t xml:space="preserve">        .defined(d =&gt; !isNaN(d.price))</w:t>
+            </w:r>
+          </w:p>
+          <w:p>
+            <w:r>
+              <w:t xml:space="preserve">        .x(d =&gt; x_line(d.time))</w:t>
+            </w:r>
+          </w:p>
+          <w:p>
+            <w:r>
+              <w:t xml:space="preserve">        .y(d =&gt; y_line(d.price));</w:t>
+            </w:r>
+          </w:p>
+          <w:p/>
+          <w:p>
+            <w:r>
+              <w:t xml:space="preserve">    // Update line path</w:t>
+            </w:r>
+          </w:p>
+          <w:p>
+            <w:r>
+              <w:t xml:space="preserve">    svg.select(".line")</w:t>
+            </w:r>
+          </w:p>
+          <w:p>
+            <w:r>
+              <w:t xml:space="preserve">        .datum(data_line)</w:t>
+            </w:r>
+          </w:p>
+          <w:p>
+            <w:r>
+              <w:t xml:space="preserve">        .transition().duration(750)</w:t>
+            </w:r>
+          </w:p>
+          <w:p>
+            <w:r>
+              <w:t xml:space="preserve">        .attr("d", line);</w:t>
+            </w:r>
+          </w:p>
+          <w:p/>
+          <w:p>
+            <w:r>
+              <w:t xml:space="preserve">    // Update circles</w:t>
+            </w:r>
+          </w:p>
+          <w:p>
+            <w:r>
+              <w:t xml:space="preserve">    const circles = svg.selectAll(".dot")</w:t>
+            </w:r>
+          </w:p>
+          <w:p>
+            <w:r>
+              <w:t xml:space="preserve">        .data(data_line);</w:t>
+            </w:r>
+          </w:p>
+          <w:p/>
+          <w:p>
+            <w:r>
+              <w:t xml:space="preserve">    circles.enter().append("circle")</w:t>
+            </w:r>
+          </w:p>
+          <w:p>
+            <w:r>
+              <w:t xml:space="preserve">        .attr("class", "dot")</w:t>
+            </w:r>
+          </w:p>
+          <w:p>
+            <w:r>
+              <w:t xml:space="preserve">        .attr("r", 5)</w:t>
+            </w:r>
+          </w:p>
+          <w:p>
+            <w:r>
+              <w:t xml:space="preserve">        .attr("cx", d =&gt; x_line(d.time))</w:t>
+            </w:r>
+          </w:p>
+          <w:p>
+            <w:r>
+              <w:t xml:space="preserve">        .attr("cy", d =&gt; y_line(d.price))</w:t>
+            </w:r>
+          </w:p>
+          <w:p>
+            <w:r>
+              <w:t xml:space="preserve">        .attr('fill','#E5C852')</w:t>
+            </w:r>
+          </w:p>
+          <w:p>
+            <w:r>
+              <w:t xml:space="preserve">        .style('cursor','pointer')</w:t>
+            </w:r>
+          </w:p>
+          <w:p>
+            <w:r>
+              <w:t xml:space="preserve">        .on("mouseover", function(event, d) {                                       //This must be added in case all filters are dropped and there are no more old elements</w:t>
+            </w:r>
+          </w:p>
+          <w:p>
+            <w:r>
+              <w:t xml:space="preserve">            d3.select("#tooltip")</w:t>
+            </w:r>
+          </w:p>
+          <w:p>
+            <w:r>
+              <w:t xml:space="preserve">                .html(`&lt;b&gt;Year:&lt;/b&gt; ${d.time}&lt;br&gt;&lt;b&gt;Average Price:&lt;/b&gt; ${d.price}`)</w:t>
+            </w:r>
+          </w:p>
+          <w:p>
+            <w:r>
+              <w:t xml:space="preserve">                .transition()</w:t>
+            </w:r>
+          </w:p>
+          <w:p>
+            <w:r>
+              <w:t xml:space="preserve">                .duration(350)</w:t>
+            </w:r>
+          </w:p>
+          <w:p>
+            <w:r>
+              <w:t xml:space="preserve">                .style("opacity", 1);</w:t>
+            </w:r>
+          </w:p>
+          <w:p>
+            <w:r>
+              <w:t xml:space="preserve">        })</w:t>
+            </w:r>
+          </w:p>
+          <w:p>
+            <w:r>
+              <w:t xml:space="preserve">        .on("mousemove", function(event) {</w:t>
+            </w:r>
+          </w:p>
+          <w:p>
+            <w:r>
+              <w:t xml:space="preserve">            d3.select("#tooltip")</w:t>
+            </w:r>
+          </w:p>
+          <w:p>
+            <w:r>
+              <w:t xml:space="preserve">                .style("left", (event.pageX + 5) + "px")</w:t>
+            </w:r>
+          </w:p>
+          <w:p>
+            <w:r>
+              <w:t xml:space="preserve">                .style("top", (event.pageY - 28) + "px");</w:t>
+            </w:r>
+          </w:p>
+          <w:p>
+            <w:r>
+              <w:t xml:space="preserve">        })</w:t>
+            </w:r>
+          </w:p>
+          <w:p>
+            <w:r>
+              <w:lastRenderedPageBreak/>
+              <w:t xml:space="preserve">        .on("mouseout", function() {</w:t>
+            </w:r>
+          </w:p>
+          <w:p>
+            <w:r>
+              <w:t xml:space="preserve">            d3.select("#tooltip")</w:t>
+            </w:r>
+          </w:p>
+          <w:p>
+            <w:r>
+              <w:t xml:space="preserve">                .transition()</w:t>
+            </w:r>
+          </w:p>
+          <w:p>
+            <w:r>
+              <w:t xml:space="preserve">                .duration(350)</w:t>
+            </w:r>
+          </w:p>
+          <w:p>
+            <w:r>
+              <w:t xml:space="preserve">                .style("opacity", 0);</w:t>
+            </w:r>
+          </w:p>
+          <w:p>
+            <w:r>
+              <w:t xml:space="preserve">        })</w:t>
+            </w:r>
+          </w:p>
+          <w:p>
+            <w:r>
+              <w:t xml:space="preserve">        .on('click',e =&gt;{</w:t>
+            </w:r>
+          </w:p>
+          <w:p>
+            <w:r>
+              <w:t xml:space="preserve">            if (filters.includes(e.srcElement.__data__.time)){</w:t>
+            </w:r>
+          </w:p>
+          <w:p>
+            <w:r>
+              <w:t xml:space="preserve">                alert("Filter is already added");</w:t>
+            </w:r>
+          </w:p>
+          <w:p>
+            <w:r>
+              <w:t xml:space="preserve">            }</w:t>
+            </w:r>
+          </w:p>
+          <w:p>
+            <w:r>
+              <w:t xml:space="preserve">            else{</w:t>
+            </w:r>
+          </w:p>
+          <w:p>
+            <w:r>
+              <w:t xml:space="preserve">                filters.push(e.srcElement.__data__.time);</w:t>
+            </w:r>
+          </w:p>
+          <w:p>
+            <w:r>
+              <w:t xml:space="preserve">                AddToFilterBar();</w:t>
+            </w:r>
+          </w:p>
+          <w:p>
+            <w:r>
+              <w:t xml:space="preserve">            }</w:t>
+            </w:r>
+          </w:p>
+          <w:p>
+            <w:r>
+              <w:t xml:space="preserve">        })</w:t>
+            </w:r>
+          </w:p>
+          <w:p>
+            <w:r>
+              <w:t xml:space="preserve">        .merge(circles)</w:t>
+            </w:r>
+          </w:p>
+          <w:p>
+            <w:r>
+              <w:t xml:space="preserve">        .transition().duration(750)</w:t>
+            </w:r>
+          </w:p>
+          <w:p>
+            <w:r>
+              <w:t xml:space="preserve">        .attr("cx", d =&gt; x_line(d.time))</w:t>
+            </w:r>
+          </w:p>
+          <w:p>
+            <w:r>
+              <w:t xml:space="preserve">        .attr("cy", d =&gt; y_line(d.price));</w:t>
+            </w:r>
+          </w:p>
+          <w:p/>
+          <w:p>
+            <w:r>
+              <w:t xml:space="preserve">    circles.exit().transition().duration(750).style("opacity", 0).remove();</w:t>
+            </w:r>
+          </w:p>
+          <w:p>
+            <w:pPr>
+              <w:keepNext/>
+            </w:pPr>
+            <w:r>
+              <w:t>}</w:t>
+            </w:r>
+          </w:p>
+        </w:tc>
+      </w:tr>
+    </w:tbl>
+    <w:p>
+      <w:pPr>
+        <w:pStyle w:val="Opisslike"/>
+        <w:ind w:left="720"/>
+        <w:jc w:val="center"/>
+        <w:rPr>
+          <w:sz w:val="22"/>
+          <w:szCs w:val="22"/>
+        </w:rPr>
+      </w:pPr>
+      <w:r>
+        <w:rPr>
+          <w:sz w:val="22"/>
+          <w:szCs w:val="22"/>
+        </w:rPr>
+        <w:lastRenderedPageBreak/>
+        <w:t>Kod 4.2.3: Prikaz line_diagram.js skripte za transformaciju prikaza (ažuriranje) linijskoga dijagrama</w:t>
+      </w:r>
+    </w:p>
+    <w:p>
+      <w:pPr>
+        <w:ind w:left="720"/>
+      </w:pPr>
+    </w:p>
+    <w:p>
+      <w:pPr>
+        <w:ind w:left="720"/>
+      </w:pPr>
+      <w:r>
+        <w:t>pie_charts.js</w:t>
+      </w:r>
+    </w:p>
+    <w:tbl>
+      <w:tblPr>
+        <w:tblStyle w:val="Reetkatablice"/>
+        <w:tblW w:w="0" w:type="auto"/>
+        <w:tblInd w:w="720" w:type="dxa"/>
+        <w:tblLook w:val="04A0" w:firstRow="1" w:lastRow="0" w:firstColumn="1" w:lastColumn="0" w:noHBand="0" w:noVBand="1"/>
+      </w:tblPr>
+      <w:tblGrid>
+        <w:gridCol w:w="8630"/>
+      </w:tblGrid>
+      <w:tr>
+        <w:tc>
+          <w:tcPr>
+            <w:tcW w:w="9350" w:type="dxa"/>
+          </w:tcPr>
+          <w:p>
+            <w:r>
+              <w:t>function updatePies(){  // For some reason can't update but have to redraw</w:t>
+            </w:r>
+          </w:p>
+          <w:p>
+            <w:r>
+              <w:t xml:space="preserve">  // First Pie</w:t>
+            </w:r>
+          </w:p>
+          <w:p>
+            <w:r>
+              <w:t xml:space="preserve">  svg1.selectAll('*').remove()</w:t>
+            </w:r>
+          </w:p>
+          <w:p>
+            <w:r>
+              <w:t xml:space="preserve">  const arc1 = d3.arc().innerRadius(0).outerRadius(radius_pie);</w:t>
+            </w:r>
+          </w:p>
+          <w:p/>
+          <w:p>
+            <w:r>
+              <w:t xml:space="preserve">  arcs1 = svg1.selectAll('.arc')</w:t>
+            </w:r>
+          </w:p>
+          <w:p>
+            <w:r>
+              <w:t xml:space="preserve">    .data(pie1(win))</w:t>
+            </w:r>
+          </w:p>
+          <w:p>
+            <w:r>
+              <w:t xml:space="preserve">    .enter()</w:t>
+            </w:r>
+          </w:p>
+          <w:p>
+            <w:r>
+              <w:t xml:space="preserve">    .append('g')</w:t>
+            </w:r>
+          </w:p>
+          <w:p>
+            <w:r>
+              <w:t xml:space="preserve">    .attr('class', 'arc')</w:t>
+            </w:r>
+          </w:p>
+          <w:p>
+            <w:r>
+              <w:t xml:space="preserve">    .attr('transform',`translate(${width_pie / 2}, ${height_pie / 2})`);</w:t>
+            </w:r>
+          </w:p>
+          <w:p/>
+          <w:p>
+            <w:r>
+              <w:t xml:space="preserve">  arcs1.append('path')</w:t>
+            </w:r>
+          </w:p>
+          <w:p>
+            <w:r>
+              <w:t xml:space="preserve">    .attr('d', arc1)</w:t>
+            </w:r>
+          </w:p>
+          <w:p>
+            <w:r>
+              <w:t xml:space="preserve">    .attr('fill', d =&gt; color_pie(d.data.label))</w:t>
+            </w:r>
+          </w:p>
+          <w:p>
+            <w:r>
+              <w:t xml:space="preserve">    .style('cursor','pointer')</w:t>
+            </w:r>
+          </w:p>
+          <w:p>
+            <w:r>
+              <w:t xml:space="preserve">    .on("mouseover", function(event, d) {</w:t>
+            </w:r>
+          </w:p>
+          <w:p>
+            <w:r>
+              <w:lastRenderedPageBreak/>
+              <w:t xml:space="preserve">      d3.select("#tooltip")</w:t>
+            </w:r>
+          </w:p>
+          <w:p>
+            <w:r>
+              <w:t xml:space="preserve">          .html(`&lt;b&gt;OS: &lt;/b&gt;Windows&lt;br&gt;&lt;b&gt;Supports: &lt;/b&gt;${d.data.label}&lt;br&gt;&lt;b&gt;Count:&lt;/b&gt; ${d.data.value}`)</w:t>
+            </w:r>
+          </w:p>
+          <w:p>
+            <w:r>
+              <w:t xml:space="preserve">          .transition()</w:t>
+            </w:r>
+          </w:p>
+          <w:p>
+            <w:r>
+              <w:t xml:space="preserve">          .duration(350)</w:t>
+            </w:r>
+          </w:p>
+          <w:p>
+            <w:r>
+              <w:t xml:space="preserve">          .style("opacity", 1);</w:t>
+            </w:r>
+          </w:p>
+          <w:p>
+            <w:r>
+              <w:t xml:space="preserve">    })</w:t>
+            </w:r>
+          </w:p>
+          <w:p>
+            <w:r>
+              <w:t xml:space="preserve">    .on("mousemove", function(event) {</w:t>
+            </w:r>
+          </w:p>
+          <w:p>
+            <w:r>
+              <w:t xml:space="preserve">        d3.select("#tooltip")</w:t>
+            </w:r>
+          </w:p>
+          <w:p>
+            <w:r>
+              <w:t xml:space="preserve">            .style("left", (event.pageX + 5) + "px")</w:t>
+            </w:r>
+          </w:p>
+          <w:p>
+            <w:r>
+              <w:t xml:space="preserve">            .style("top", (event.pageY - 28) + "px");</w:t>
+            </w:r>
+          </w:p>
+          <w:p>
+            <w:r>
+              <w:t xml:space="preserve">    })</w:t>
+            </w:r>
+          </w:p>
+          <w:p>
+            <w:r>
+              <w:t xml:space="preserve">    .on("mouseout", function() {</w:t>
+            </w:r>
+          </w:p>
+          <w:p>
+            <w:r>
+              <w:t xml:space="preserve">        d3.select("#tooltip")</w:t>
+            </w:r>
+          </w:p>
+          <w:p>
+            <w:r>
+              <w:t xml:space="preserve">            .transition()</w:t>
+            </w:r>
+          </w:p>
+          <w:p>
+            <w:r>
+              <w:t xml:space="preserve">            .duration(350)</w:t>
+            </w:r>
+          </w:p>
+          <w:p>
+            <w:r>
+              <w:t xml:space="preserve">            .style("opacity", 0);</w:t>
+            </w:r>
+          </w:p>
+          <w:p>
+            <w:r>
+              <w:t xml:space="preserve">    })</w:t>
+            </w:r>
+          </w:p>
+          <w:p>
+            <w:r>
+              <w:t xml:space="preserve">    .on('click',(e,d) =&gt;{</w:t>
+            </w:r>
+          </w:p>
+          <w:p>
+            <w:r>
+              <w:t xml:space="preserve">        const object = {win: d.data.label === "Yes"? "True" : "False"};</w:t>
+            </w:r>
+          </w:p>
+          <w:p>
+            <w:r>
+              <w:t xml:space="preserve">        const filter_objects = filters.filter(filter =&gt; typeof filter === 'object')</w:t>
+            </w:r>
+          </w:p>
+          <w:p>
+            <w:r>
+              <w:t xml:space="preserve">        const final = filter_objects.findIndex(filter =&gt; JSON.stringify(filter) === JSON.stringify(object))</w:t>
+            </w:r>
+          </w:p>
+          <w:p/>
+          <w:p>
+            <w:r>
+              <w:t xml:space="preserve">        if (final !== -1) {</w:t>
+            </w:r>
+          </w:p>
+          <w:p>
+            <w:r>
+              <w:t xml:space="preserve">          alert("Filter is already added");</w:t>
+            </w:r>
+          </w:p>
+          <w:p>
+            <w:r>
+              <w:t xml:space="preserve">      } else {</w:t>
+            </w:r>
+          </w:p>
+          <w:p>
+            <w:r>
+              <w:t xml:space="preserve">          filters.push(object);</w:t>
+            </w:r>
+          </w:p>
+          <w:p>
+            <w:r>
+              <w:t xml:space="preserve">          AddToFilterBar();</w:t>
+            </w:r>
+          </w:p>
+          <w:p>
+            <w:r>
+              <w:t xml:space="preserve">      }</w:t>
+            </w:r>
+          </w:p>
+          <w:p>
+            <w:r>
+              <w:t xml:space="preserve">    });</w:t>
+            </w:r>
+          </w:p>
+          <w:p/>
+          <w:p>
+            <w:r>
+              <w:t xml:space="preserve">  arcs1.exit().transition().duration(750).style("opacity", 0).remove();</w:t>
+            </w:r>
+          </w:p>
+          <w:p/>
+          <w:p>
+            <w:r>
+              <w:t xml:space="preserve">  arcs1.append('text')</w:t>
+            </w:r>
+          </w:p>
+          <w:p>
+            <w:r>
+              <w:t xml:space="preserve">    .attr('transform', d =&gt; `translate(${arc1.centroid(d)})`)</w:t>
+            </w:r>
+          </w:p>
+          <w:p>
+            <w:r>
+              <w:t xml:space="preserve">    .attr('text-anchor', 'middle')</w:t>
+            </w:r>
+          </w:p>
+          <w:p>
+            <w:r>
+              <w:t xml:space="preserve">    .text(d =&gt; d.data.label);</w:t>
+            </w:r>
+          </w:p>
+          <w:p/>
+          <w:p/>
+          <w:p/>
+          <w:p>
+            <w:r>
+              <w:t xml:space="preserve">  // Second pie</w:t>
+            </w:r>
+          </w:p>
+          <w:p>
+            <w:r>
+              <w:t xml:space="preserve">  svg2.selectAll('*').remove()</w:t>
+            </w:r>
+          </w:p>
+          <w:p>
+            <w:r>
+              <w:t xml:space="preserve">  const arc2 = d3.arc().innerRadius(0).outerRadius(radius_pie);</w:t>
+            </w:r>
+          </w:p>
+          <w:p/>
+          <w:p>
+            <w:r>
+              <w:t xml:space="preserve">  arcs2 = svg2.selectAll('arc')</w:t>
+            </w:r>
+          </w:p>
+          <w:p>
+            <w:r>
+              <w:t xml:space="preserve">  .data(pie2(linux))</w:t>
+            </w:r>
+          </w:p>
+          <w:p>
+            <w:r>
+              <w:t xml:space="preserve">  .enter()</w:t>
+            </w:r>
+          </w:p>
+          <w:p>
+            <w:r>
+              <w:t xml:space="preserve">  .append('g')</w:t>
+            </w:r>
+          </w:p>
+          <w:p>
+            <w:r>
+              <w:t xml:space="preserve">  .attr('class', 'arc')</w:t>
+            </w:r>
+          </w:p>
+          <w:p>
+            <w:r>
+              <w:t xml:space="preserve">  .attr('transform',`translate(${width_pie / 2}, ${height_pie / 2})`);</w:t>
+            </w:r>
+          </w:p>
+          <w:p/>
+          <w:p>
+            <w:r>
+              <w:t xml:space="preserve">  arcs2.append('path')</w:t>
+            </w:r>
+          </w:p>
+          <w:p>
+            <w:r>
+              <w:t xml:space="preserve">  .attr('d', arc2)</w:t>
+            </w:r>
+          </w:p>
+          <w:p>
+            <w:r>
+              <w:t xml:space="preserve">  .attr('fill', d =&gt; color_pie(d.data.label))</w:t>
+            </w:r>
+          </w:p>
+          <w:p>
+            <w:r>
+              <w:t xml:space="preserve">  .style('cursor','pointer')</w:t>
+            </w:r>
+          </w:p>
+          <w:p>
+            <w:r>
+              <w:t xml:space="preserve">  .on("mouseover", function(event, d) {</w:t>
+            </w:r>
+          </w:p>
+          <w:p>
+            <w:r>
+              <w:t xml:space="preserve">    d3.select("#tooltip")</w:t>
+            </w:r>
+          </w:p>
+          <w:p>
+            <w:r>
+              <w:t xml:space="preserve">        .html(`&lt;b&gt;OS: &lt;/b&gt;Linux&lt;br&gt;&lt;b&gt;Supports: &lt;/b&gt;${d.data.label}&lt;br&gt;&lt;b&gt;Count:&lt;/b&gt; ${d.data.value}`)</w:t>
+            </w:r>
+          </w:p>
+          <w:p>
+            <w:r>
+              <w:t xml:space="preserve">        .transition()</w:t>
+            </w:r>
+          </w:p>
+          <w:p>
+            <w:r>
+              <w:t xml:space="preserve">        .duration(350)</w:t>
+            </w:r>
+          </w:p>
+          <w:p>
+            <w:r>
+              <w:t xml:space="preserve">        .style("opacity", 1);</w:t>
+            </w:r>
+          </w:p>
+          <w:p>
+            <w:r>
+              <w:t xml:space="preserve">  })</w:t>
+            </w:r>
+          </w:p>
+          <w:p>
+            <w:r>
+              <w:t xml:space="preserve">  .on("mousemove", function(event) {</w:t>
+            </w:r>
+          </w:p>
+          <w:p>
+            <w:r>
+              <w:t xml:space="preserve">      d3.select("#tooltip")</w:t>
+            </w:r>
+          </w:p>
+          <w:p>
+            <w:r>
+              <w:t xml:space="preserve">          .style("left", (event.pageX + 5) + "px")</w:t>
+            </w:r>
+          </w:p>
+          <w:p>
+            <w:r>
+              <w:t xml:space="preserve">          .style("top", (event.pageY - 28) + "px");</w:t>
+            </w:r>
+          </w:p>
+          <w:p>
+            <w:r>
+              <w:t xml:space="preserve">  })</w:t>
+            </w:r>
+          </w:p>
+          <w:p>
+            <w:r>
+              <w:t xml:space="preserve">  .on("mouseout", function() {</w:t>
+            </w:r>
+          </w:p>
+          <w:p>
+            <w:r>
+              <w:t xml:space="preserve">      d3.select("#tooltip")</w:t>
+            </w:r>
+          </w:p>
+          <w:p>
+            <w:r>
+              <w:t xml:space="preserve">          .transition()</w:t>
+            </w:r>
+          </w:p>
+          <w:p>
+            <w:r>
+              <w:t xml:space="preserve">          .duration(350)</w:t>
+            </w:r>
+          </w:p>
+          <w:p>
+            <w:r>
+              <w:t xml:space="preserve">          .style("opacity", 0);</w:t>
+            </w:r>
+          </w:p>
+          <w:p>
+            <w:r>
+              <w:t xml:space="preserve">  })</w:t>
+            </w:r>
+          </w:p>
+          <w:p>
+            <w:r>
+              <w:t xml:space="preserve">  .on('click',(e,d) =&gt;{</w:t>
+            </w:r>
+          </w:p>
+          <w:p>
+            <w:r>
+              <w:t xml:space="preserve">    const object = {linux: d.data.label === "Yes"? "True" : "False"};</w:t>
+            </w:r>
+          </w:p>
+          <w:p>
+            <w:r>
+              <w:t xml:space="preserve">    const filter_objects = filters.filter(filter =&gt; typeof filter === 'object')</w:t>
+            </w:r>
+          </w:p>
+          <w:p>
+            <w:r>
+              <w:t xml:space="preserve">    const final = filter_objects.findIndex(filter =&gt; JSON.stringify(filter) === JSON.stringify(object))</w:t>
+            </w:r>
+          </w:p>
+          <w:p/>
+          <w:p>
+            <w:r>
+              <w:t xml:space="preserve">    if (final !== -1) {</w:t>
+            </w:r>
+          </w:p>
+          <w:p>
+            <w:r>
+              <w:t xml:space="preserve">      alert("Filter is already added");</w:t>
+            </w:r>
+          </w:p>
+          <w:p>
+            <w:r>
+              <w:t xml:space="preserve">  } else {</w:t>
+            </w:r>
+          </w:p>
+          <w:p>
+            <w:r>
+              <w:t xml:space="preserve">      filters.push(object);</w:t>
+            </w:r>
+          </w:p>
+          <w:p>
+            <w:r>
+              <w:t xml:space="preserve">      AddToFilterBar();</w:t>
+            </w:r>
+          </w:p>
+          <w:p>
+            <w:r>
+              <w:t xml:space="preserve">  }</w:t>
+            </w:r>
+          </w:p>
+          <w:p>
+            <w:r>
+              <w:t xml:space="preserve">  });</w:t>
+            </w:r>
+          </w:p>
+          <w:p/>
+          <w:p>
+            <w:r>
+              <w:t xml:space="preserve">  arcs2.append('text')</w:t>
+            </w:r>
+          </w:p>
+          <w:p>
+            <w:r>
+              <w:t xml:space="preserve">  .attr('transform', d =&gt; `translate(${arc2.centroid(d)})`)</w:t>
+            </w:r>
+          </w:p>
+          <w:p>
+            <w:r>
+              <w:t xml:space="preserve">  .attr('text-anchor', 'middle')</w:t>
+            </w:r>
+          </w:p>
+          <w:p>
+            <w:r>
+              <w:t xml:space="preserve">  .text(d =&gt; d.data.label);</w:t>
+            </w:r>
+          </w:p>
+          <w:p/>
+          <w:p>
+            <w:r>
+              <w:t xml:space="preserve">  arcs2.exit().transition().duration(750).style("opacity", 0).remove();</w:t>
+            </w:r>
+          </w:p>
+          <w:p/>
+          <w:p/>
+          <w:p/>
+          <w:p>
+            <w:r>
+              <w:t xml:space="preserve">  //Third pie</w:t>
+            </w:r>
+          </w:p>
+          <w:p>
+            <w:r>
+              <w:t xml:space="preserve">  svg3.selectAll('*').remove()</w:t>
+            </w:r>
+          </w:p>
+          <w:p>
+            <w:r>
+              <w:t xml:space="preserve">  const arc3 = d3.arc().innerRadius(0).outerRadius(radius_pie);</w:t>
+            </w:r>
+          </w:p>
+          <w:p/>
+          <w:p>
+            <w:r>
+              <w:t xml:space="preserve">  arcs3 = svg3.selectAll('arc')</w:t>
+            </w:r>
+          </w:p>
+          <w:p>
+            <w:r>
+              <w:t xml:space="preserve">              .data(pie3(mac))</w:t>
+            </w:r>
+          </w:p>
+          <w:p>
+            <w:r>
+              <w:t xml:space="preserve">              .enter()</w:t>
+            </w:r>
+          </w:p>
+          <w:p>
+            <w:r>
+              <w:t xml:space="preserve">              .append('g')</w:t>
+            </w:r>
+          </w:p>
+          <w:p>
+            <w:r>
+              <w:t xml:space="preserve">              .attr('class', 'arc')</w:t>
+            </w:r>
+          </w:p>
+          <w:p>
+            <w:r>
+              <w:t xml:space="preserve">              .attr('transform',`translate(${width_pie / 2}, ${height_pie / 2})`);</w:t>
+            </w:r>
+          </w:p>
+          <w:p/>
+          <w:p>
+            <w:r>
+              <w:t xml:space="preserve">  arcs3.append('path')</w:t>
+            </w:r>
+          </w:p>
+          <w:p>
+            <w:r>
+              <w:t xml:space="preserve">  .attr('d', arc3)</w:t>
+            </w:r>
+          </w:p>
+          <w:p>
+            <w:r>
+              <w:t xml:space="preserve">  .attr('fill', d =&gt; color_pie(d.data.label))</w:t>
+            </w:r>
+          </w:p>
+          <w:p>
+            <w:r>
+              <w:t xml:space="preserve">  .style('cursor','pointer')</w:t>
+            </w:r>
+          </w:p>
+          <w:p>
+            <w:r>
+              <w:t xml:space="preserve">  .on("mouseover", function(event, d) {</w:t>
+            </w:r>
+          </w:p>
+          <w:p>
+            <w:r>
+              <w:t xml:space="preserve">    d3.select("#tooltip")</w:t>
+            </w:r>
+          </w:p>
+          <w:p>
+            <w:r>
+              <w:t xml:space="preserve">        .html(`&lt;b&gt;OS: &lt;/b&gt;MacOS&lt;br&gt;&lt;b&gt;Supports: &lt;/b&gt;${d.data.label}&lt;br&gt;&lt;b&gt;Count:&lt;/b&gt; ${d.data.value}`)</w:t>
+            </w:r>
+          </w:p>
+          <w:p>
+            <w:r>
+              <w:t xml:space="preserve">        .transition()</w:t>
+            </w:r>
+          </w:p>
+          <w:p>
+            <w:r>
+              <w:t xml:space="preserve">        .duration(350)</w:t>
+            </w:r>
+          </w:p>
+          <w:p>
+            <w:r>
+              <w:t xml:space="preserve">        .style("opacity", 1);</w:t>
+            </w:r>
+          </w:p>
+          <w:p>
+            <w:r>
+              <w:t xml:space="preserve">  })</w:t>
+            </w:r>
+          </w:p>
+          <w:p>
+            <w:r>
+              <w:t xml:space="preserve">  .on("mousemove", function(event) {</w:t>
+            </w:r>
+          </w:p>
+          <w:p>
+            <w:r>
+              <w:t xml:space="preserve">      d3.select("#tooltip")</w:t>
+            </w:r>
+          </w:p>
+          <w:p>
+            <w:r>
+              <w:t xml:space="preserve">          .style("left", (event.pageX + 5) + "px")</w:t>
+            </w:r>
+          </w:p>
+          <w:p>
+            <w:r>
+              <w:t xml:space="preserve">          .style("top", (event.pageY - 28) + "px");</w:t>
+            </w:r>
+          </w:p>
+          <w:p>
+            <w:r>
+              <w:t xml:space="preserve">  })</w:t>
+            </w:r>
+          </w:p>
+          <w:p>
+            <w:r>
+              <w:t xml:space="preserve">  .on("mouseout", function() {</w:t>
+            </w:r>
+          </w:p>
+          <w:p>
+            <w:r>
+              <w:t xml:space="preserve">      d3.select("#tooltip")</w:t>
+            </w:r>
+          </w:p>
+          <w:p>
+            <w:r>
+              <w:t xml:space="preserve">          .transition()</w:t>
+            </w:r>
+          </w:p>
+          <w:p>
+            <w:r>
+              <w:t xml:space="preserve">          .duration(350)</w:t>
+            </w:r>
+          </w:p>
+          <w:p>
+            <w:r>
+              <w:t xml:space="preserve">          .style("opacity", 0);</w:t>
+            </w:r>
+          </w:p>
+          <w:p>
+            <w:r>
+              <w:t xml:space="preserve">  })</w:t>
+            </w:r>
+          </w:p>
+          <w:p>
+            <w:r>
+              <w:lastRenderedPageBreak/>
+              <w:t xml:space="preserve">  .on('click',(e,d) =&gt;{</w:t>
+            </w:r>
+          </w:p>
+          <w:p>
+            <w:r>
+              <w:t xml:space="preserve">    const object = {mac: d.data.label === "Yes"? "True" : "False"};</w:t>
+            </w:r>
+          </w:p>
+          <w:p>
+            <w:r>
+              <w:t xml:space="preserve">    const filter_objects = filters.filter(filter =&gt; typeof filter === 'object')</w:t>
+            </w:r>
+          </w:p>
+          <w:p>
+            <w:r>
+              <w:t xml:space="preserve">    const final = filter_objects.findIndex(filter =&gt; JSON.stringify(filter) === JSON.stringify(object))</w:t>
+            </w:r>
+          </w:p>
+          <w:p/>
+          <w:p>
+            <w:r>
+              <w:t xml:space="preserve">    if (final !== -1) {</w:t>
+            </w:r>
+          </w:p>
+          <w:p>
+            <w:r>
+              <w:t xml:space="preserve">      alert("Filter is already added");</w:t>
+            </w:r>
+          </w:p>
+          <w:p>
+            <w:r>
+              <w:t xml:space="preserve">  } else {</w:t>
+            </w:r>
+          </w:p>
+          <w:p>
+            <w:r>
+              <w:t xml:space="preserve">      filters.push(object);</w:t>
+            </w:r>
+          </w:p>
+          <w:p>
+            <w:r>
+              <w:t xml:space="preserve">      AddToFilterBar();</w:t>
+            </w:r>
+          </w:p>
+          <w:p>
+            <w:r>
+              <w:t xml:space="preserve">  }</w:t>
+            </w:r>
+          </w:p>
+          <w:p>
+            <w:r>
+              <w:t xml:space="preserve">  });</w:t>
+            </w:r>
+          </w:p>
+          <w:p/>
+          <w:p>
+            <w:r>
+              <w:t xml:space="preserve">  </w:t>
+            </w:r>
+          </w:p>
+          <w:p>
+            <w:r>
+              <w:t xml:space="preserve">  // Add labels</w:t>
+            </w:r>
+          </w:p>
+          <w:p>
+            <w:r>
+              <w:t xml:space="preserve">  arcs3.append('text')</w:t>
+            </w:r>
+          </w:p>
+          <w:p>
+            <w:r>
+              <w:t xml:space="preserve">        .attr('transform', d =&gt; `translate(${arc2.centroid(d)})`)</w:t>
+            </w:r>
+          </w:p>
+          <w:p>
+            <w:r>
+              <w:t xml:space="preserve">        .attr('text-anchor', 'middle')</w:t>
+            </w:r>
+          </w:p>
+          <w:p>
+            <w:r>
+              <w:t xml:space="preserve">        .text(d =&gt; d.data.label);</w:t>
+            </w:r>
+          </w:p>
+          <w:p/>
+          <w:p>
+            <w:r>
+              <w:t xml:space="preserve">  arcs3.exit().transition().duration(750).style("opacity", 0).remove();</w:t>
+            </w:r>
+          </w:p>
+          <w:p>
+            <w:pPr>
+              <w:keepNext/>
+            </w:pPr>
+            <w:r>
+              <w:t>}</w:t>
+            </w:r>
+          </w:p>
+        </w:tc>
+      </w:tr>
+    </w:tbl>
+    <w:p>
+      <w:pPr>
+        <w:pStyle w:val="Opisslike"/>
+        <w:ind w:left="720"/>
+        <w:jc w:val="center"/>
+        <w:rPr>
+          <w:sz w:val="22"/>
+          <w:szCs w:val="22"/>
+        </w:rPr>
+      </w:pPr>
+      <w:r>
+        <w:rPr>
+          <w:sz w:val="22"/>
+          <w:szCs w:val="22"/>
+        </w:rPr>
+        <w:lastRenderedPageBreak/>
+        <w:t xml:space="preserve">Kod </w:t>
+      </w:r>
+      <w:r>
+        <w:rPr>
+          <w:sz w:val="22"/>
+          <w:szCs w:val="22"/>
+        </w:rPr>
+        <w:fldChar w:fldCharType="begin"/>
+      </w:r>
+      <w:r>
+        <w:rPr>
+          <w:sz w:val="22"/>
+          <w:szCs w:val="22"/>
+        </w:rPr>
+        <w:instrText xml:space="preserve"> SEQ Kod \* ARABIC </w:instrText>
+      </w:r>
+      <w:r>
+        <w:rPr>
+          <w:sz w:val="22"/>
+          <w:szCs w:val="22"/>
+        </w:rPr>
+        <w:fldChar w:fldCharType="separate"/>
+      </w:r>
+      <w:r>
+        <w:rPr>
+          <w:noProof/>
+          <w:sz w:val="22"/>
+          <w:szCs w:val="22"/>
+        </w:rPr>
+        <w:t>10</w:t>
+      </w:r>
+      <w:r>
+        <w:rPr>
+          <w:sz w:val="22"/>
+          <w:szCs w:val="22"/>
+        </w:rPr>
+        <w:fldChar w:fldCharType="end"/>
+      </w:r>
+      <w:r>
+        <w:rPr>
+          <w:sz w:val="22"/>
+          <w:szCs w:val="22"/>
+        </w:rPr>
+        <w:t>: Prikaz pie_charts.js skripte za transformaciju prikaza (ažuriranje) kružnih grafova</w:t>
+      </w:r>
+    </w:p>
+    <w:p>
+      <w:pPr>
+        <w:ind w:left="720"/>
+      </w:pPr>
     </w:p>
     <w:p>
       <w:pPr>
@@ -1726,10 +4439,87 @@
         <w:spacing w:after="240"/>
       </w:pPr>
       <w:r>
-        <w:t>Testirati napredno ponašanje i osigurati da je ispravno, tj. da funkcionira na očekivani način. Potrebno potvrditi slikom.</w:t>
+        <w:t>Nakon izvođenja testiranja dokazano je da sva navedena napredna ponašanja rade na način koji je ranije naveden. Dokaz za transformaciju prikaza je sljedeća slika a za tranzicije ne postoji slika jer se oni ne vide na slikama:</w:t>
       </w:r>
     </w:p>
-    <w:p/>
+    <w:p>
+      <w:pPr>
+        <w:keepNext/>
+        <w:spacing w:after="240"/>
+        <w:ind w:left="720"/>
+        <w:jc w:val="center"/>
+      </w:pPr>
+      <w:r>
+        <w:lastRenderedPageBreak/>
+        <w:drawing>
+          <wp:inline distT="0" distB="0" distL="0" distR="0" wp14:anchorId="0033CB8B" wp14:editId="7DF387CF">
+            <wp:extent cx="5410200" cy="2568111"/>
+            <wp:effectExtent l="0" t="0" r="0" b="3810"/>
+            <wp:docPr id="1107467134" name="Slika 1" descr="Slika na kojoj se prikazuje tekst, snimka zaslona, dijagram, Multimedijski softver&#10;&#10;Opis je automatski generiran"/>
+            <wp:cNvGraphicFramePr>
+              <a:graphicFrameLocks xmlns:a="http://schemas.openxmlformats.org/drawingml/2006/main" noChangeAspect="1"/>
+            </wp:cNvGraphicFramePr>
+            <a:graphic xmlns:a="http://schemas.openxmlformats.org/drawingml/2006/main">
+              <a:graphicData uri="http://schemas.openxmlformats.org/drawingml/2006/picture">
+                <pic:pic xmlns:pic="http://schemas.openxmlformats.org/drawingml/2006/picture">
+                  <pic:nvPicPr>
+                    <pic:cNvPr id="1107467134" name="Slika 1" descr="Slika na kojoj se prikazuje tekst, snimka zaslona, dijagram, Multimedijski softver&#10;&#10;Opis je automatski generiran"/>
+                    <pic:cNvPicPr/>
+                  </pic:nvPicPr>
+                  <pic:blipFill>
+                    <a:blip r:embed="rId7"/>
+                    <a:stretch>
+                      <a:fillRect/>
+                    </a:stretch>
+                  </pic:blipFill>
+                  <pic:spPr>
+                    <a:xfrm>
+                      <a:off x="0" y="0"/>
+                      <a:ext cx="5415197" cy="2570483"/>
+                    </a:xfrm>
+                    <a:prstGeom prst="rect">
+                      <a:avLst/>
+                    </a:prstGeom>
+                  </pic:spPr>
+                </pic:pic>
+              </a:graphicData>
+            </a:graphic>
+          </wp:inline>
+        </w:drawing>
+      </w:r>
+    </w:p>
+    <w:p>
+      <w:pPr>
+        <w:pStyle w:val="Opisslike"/>
+        <w:ind w:left="720"/>
+        <w:jc w:val="center"/>
+        <w:rPr>
+          <w:sz w:val="22"/>
+          <w:szCs w:val="22"/>
+        </w:rPr>
+      </w:pPr>
+      <w:r>
+        <w:rPr>
+          <w:sz w:val="22"/>
+          <w:szCs w:val="22"/>
+        </w:rPr>
+        <w:t xml:space="preserve">Slika </w:t>
+      </w:r>
+      <w:r>
+        <w:rPr>
+          <w:sz w:val="22"/>
+          <w:szCs w:val="22"/>
+        </w:rPr>
+        <w:t>4.2.1</w:t>
+      </w:r>
+      <w:r>
+        <w:rPr>
+          <w:sz w:val="22"/>
+          <w:szCs w:val="22"/>
+        </w:rPr>
+        <w:t>: Prikaz Dashoboard-a nakon transformacije prikaza korištenjem raznih filtera</w:t>
+      </w:r>
+    </w:p>
     <w:sectPr>
       <w:pgSz w:w="12240" w:h="15840"/>
       <w:pgMar w:top="1440" w:right="1440" w:bottom="1440" w:left="1440" w:header="708" w:footer="708" w:gutter="0"/>
@@ -1741,7 +4531,7 @@
 </file>
 
 <file path=word/numbering.xml><?xml version="1.0" encoding="utf-8"?>
-<w:numbering xmlns:wpc="http://schemas.microsoft.com/office/word/2010/wordprocessingCanvas" xmlns:cx="http://schemas.microsoft.com/office/drawing/2014/chartex" xmlns:cx1="http://schemas.microsoft.com/office/drawing/2015/9/8/chartex" xmlns:cx2="http://schemas.microsoft.com/office/drawing/2015/10/21/chartex" xmlns:cx3="http://schemas.microsoft.com/office/drawing/2016/5/9/chartex" xmlns:cx4="http://schemas.microsoft.com/office/drawing/2016/5/10/chartex" xmlns:cx5="http://schemas.microsoft.com/office/drawing/2016/5/11/chartex" xmlns:cx6="http://schemas.microsoft.com/office/drawing/2016/5/12/chartex" xmlns:cx7="http://schemas.microsoft.com/office/drawing/2016/5/13/chartex" xmlns:cx8="http://schemas.microsoft.com/office/drawing/2016/5/14/chartex" xmlns:mc="http://schemas.openxmlformats.org/markup-compatibility/2006" xmlns:aink="http://schemas.microsoft.com/office/drawing/2016/ink" xmlns:am3d="http://schemas.microsoft.com/office/drawing/2017/model3d" xmlns:o="urn:schemas-microsoft-com:office:office" xmlns:r="http://schemas.openxmlformats.org/officeDocument/2006/relationships" xmlns:m="http://schemas.openxmlformats.org/officeDocument/2006/math" xmlns:v="urn:schemas-microsoft-com:vml" xmlns:wp14="http://schemas.microsoft.com/office/word/2010/wordprocessingDrawing" xmlns:wp="http://schemas.openxmlformats.org/drawingml/2006/wordprocessingDrawing" xmlns:w10="urn:schemas-microsoft-com:office:word" xmlns:w="http://schemas.openxmlformats.org/wordprocessingml/2006/main" xmlns:w14="http://schemas.microsoft.com/office/word/2010/wordml" xmlns:w15="http://schemas.microsoft.com/office/word/2012/wordml" xmlns:w16cex="http://schemas.microsoft.com/office/word/2018/wordml/cex" xmlns:w16cid="http://schemas.microsoft.com/office/word/2016/wordml/cid" xmlns:w16="http://schemas.microsoft.com/office/word/2018/wordml" xmlns:w16sdtdh="http://schemas.microsoft.com/office/word/2020/wordml/sdtdatahash" xmlns:w16se="http://schemas.microsoft.com/office/word/2015/wordml/symex" xmlns:wpg="http://schemas.microsoft.com/office/word/2010/wordprocessingGroup" xmlns:wpi="http://schemas.microsoft.com/office/word/2010/wordprocessingInk" xmlns:wne="http://schemas.microsoft.com/office/word/2006/wordml" xmlns:wps="http://schemas.microsoft.com/office/word/2010/wordprocessingShape" mc:Ignorable="w14 w15 w16se w16cid w16 w16cex w16sdtdh wp14">
+<w:numbering xmlns:wpc="http://schemas.microsoft.com/office/word/2010/wordprocessingCanvas" xmlns:cx="http://schemas.microsoft.com/office/drawing/2014/chartex" xmlns:cx1="http://schemas.microsoft.com/office/drawing/2015/9/8/chartex" xmlns:cx2="http://schemas.microsoft.com/office/drawing/2015/10/21/chartex" xmlns:cx3="http://schemas.microsoft.com/office/drawing/2016/5/9/chartex" xmlns:cx4="http://schemas.microsoft.com/office/drawing/2016/5/10/chartex" xmlns:cx5="http://schemas.microsoft.com/office/drawing/2016/5/11/chartex" xmlns:cx6="http://schemas.microsoft.com/office/drawing/2016/5/12/chartex" xmlns:cx7="http://schemas.microsoft.com/office/drawing/2016/5/13/chartex" xmlns:cx8="http://schemas.microsoft.com/office/drawing/2016/5/14/chartex" xmlns:mc="http://schemas.openxmlformats.org/markup-compatibility/2006" xmlns:aink="http://schemas.microsoft.com/office/drawing/2016/ink" xmlns:am3d="http://schemas.microsoft.com/office/drawing/2017/model3d" xmlns:o="urn:schemas-microsoft-com:office:office" xmlns:oel="http://schemas.microsoft.com/office/2019/extlst" xmlns:r="http://schemas.openxmlformats.org/officeDocument/2006/relationships" xmlns:m="http://schemas.openxmlformats.org/officeDocument/2006/math" xmlns:v="urn:schemas-microsoft-com:vml" xmlns:wp14="http://schemas.microsoft.com/office/word/2010/wordprocessingDrawing" xmlns:wp="http://schemas.openxmlformats.org/drawingml/2006/wordprocessingDrawing" xmlns:w10="urn:schemas-microsoft-com:office:word" xmlns:w="http://schemas.openxmlformats.org/wordprocessingml/2006/main" xmlns:w14="http://schemas.microsoft.com/office/word/2010/wordml" xmlns:w15="http://schemas.microsoft.com/office/word/2012/wordml" xmlns:w16cex="http://schemas.microsoft.com/office/word/2018/wordml/cex" xmlns:w16cid="http://schemas.microsoft.com/office/word/2016/wordml/cid" xmlns:w16="http://schemas.microsoft.com/office/word/2018/wordml" xmlns:w16du="http://schemas.microsoft.com/office/word/2023/wordml/word16du" xmlns:w16sdtdh="http://schemas.microsoft.com/office/word/2020/wordml/sdtdatahash" xmlns:w16se="http://schemas.microsoft.com/office/word/2015/wordml/symex" xmlns:wpg="http://schemas.microsoft.com/office/word/2010/wordprocessingGroup" xmlns:wpi="http://schemas.microsoft.com/office/word/2010/wordprocessingInk" xmlns:wne="http://schemas.microsoft.com/office/word/2006/wordml" xmlns:wps="http://schemas.microsoft.com/office/word/2010/wordprocessingShape" mc:Ignorable="w14 w15 w16se w16cid w16 w16cex w16sdtdh w16du wp14">
   <w:abstractNum w:abstractNumId="0" w15:restartNumberingAfterBreak="0">
     <w:nsid w:val="58E76772"/>
     <w:multiLevelType w:val="multilevel"/>
@@ -1891,14 +4681,14 @@
       </w:rPr>
     </w:lvl>
   </w:abstractNum>
-  <w:num w:numId="1">
+  <w:num w:numId="1" w16cid:durableId="1875996734">
     <w:abstractNumId w:val="0"/>
   </w:num>
 </w:numbering>
 </file>
 
 <file path=word/styles.xml><?xml version="1.0" encoding="utf-8"?>
-<w:styles xmlns:mc="http://schemas.openxmlformats.org/markup-compatibility/2006" xmlns:r="http://schemas.openxmlformats.org/officeDocument/2006/relationships" xmlns:w="http://schemas.openxmlformats.org/wordprocessingml/2006/main" xmlns:w14="http://schemas.microsoft.com/office/word/2010/wordml" xmlns:w15="http://schemas.microsoft.com/office/word/2012/wordml" xmlns:w16cex="http://schemas.microsoft.com/office/word/2018/wordml/cex" xmlns:w16cid="http://schemas.microsoft.com/office/word/2016/wordml/cid" xmlns:w16="http://schemas.microsoft.com/office/word/2018/wordml" xmlns:w16sdtdh="http://schemas.microsoft.com/office/word/2020/wordml/sdtdatahash" xmlns:w16se="http://schemas.microsoft.com/office/word/2015/wordml/symex" mc:Ignorable="w14 w15 w16se w16cid w16 w16cex w16sdtdh">
+<w:styles xmlns:mc="http://schemas.openxmlformats.org/markup-compatibility/2006" xmlns:r="http://schemas.openxmlformats.org/officeDocument/2006/relationships" xmlns:w="http://schemas.openxmlformats.org/wordprocessingml/2006/main" xmlns:w14="http://schemas.microsoft.com/office/word/2010/wordml" xmlns:w15="http://schemas.microsoft.com/office/word/2012/wordml" xmlns:w16cex="http://schemas.microsoft.com/office/word/2018/wordml/cex" xmlns:w16cid="http://schemas.microsoft.com/office/word/2016/wordml/cid" xmlns:w16="http://schemas.microsoft.com/office/word/2018/wordml" xmlns:w16du="http://schemas.microsoft.com/office/word/2023/wordml/word16du" xmlns:w16sdtdh="http://schemas.microsoft.com/office/word/2020/wordml/sdtdatahash" xmlns:w16se="http://schemas.microsoft.com/office/word/2015/wordml/symex" mc:Ignorable="w14 w15 w16se w16cid w16 w16cex w16sdtdh w16du">
   <w:docDefaults>
     <w:rPrDefault>
       <w:rPr>
@@ -2304,11 +5094,11 @@
       <w:lang w:val="hr-HR"/>
     </w:rPr>
   </w:style>
-  <w:style w:type="paragraph" w:styleId="Heading1">
+  <w:style w:type="paragraph" w:styleId="Naslov1">
     <w:name w:val="heading 1"/>
     <w:basedOn w:val="Normal"/>
     <w:next w:val="Normal"/>
-    <w:link w:val="Heading1Char"/>
+    <w:link w:val="Naslov1Char"/>
     <w:uiPriority w:val="9"/>
     <w:qFormat/>
     <w:rsid w:val="006B121F"/>
@@ -2324,11 +5114,11 @@
       <w:szCs w:val="40"/>
     </w:rPr>
   </w:style>
-  <w:style w:type="paragraph" w:styleId="Heading2">
+  <w:style w:type="paragraph" w:styleId="Naslov2">
     <w:name w:val="heading 2"/>
     <w:basedOn w:val="Normal"/>
     <w:next w:val="Normal"/>
-    <w:link w:val="Heading2Char"/>
+    <w:link w:val="Naslov2Char"/>
     <w:uiPriority w:val="9"/>
     <w:semiHidden/>
     <w:unhideWhenUsed/>
@@ -2346,13 +5136,13 @@
       <w:szCs w:val="32"/>
     </w:rPr>
   </w:style>
-  <w:style w:type="character" w:default="1" w:styleId="DefaultParagraphFont">
+  <w:style w:type="character" w:default="1" w:styleId="Zadanifontodlomka">
     <w:name w:val="Default Paragraph Font"/>
     <w:uiPriority w:val="1"/>
     <w:semiHidden/>
     <w:unhideWhenUsed/>
   </w:style>
-  <w:style w:type="table" w:default="1" w:styleId="TableNormal">
+  <w:style w:type="table" w:default="1" w:styleId="Obinatablica">
     <w:name w:val="Normal Table"/>
     <w:uiPriority w:val="99"/>
     <w:semiHidden/>
@@ -2367,16 +5157,16 @@
       </w:tblCellMar>
     </w:tblPr>
   </w:style>
-  <w:style w:type="numbering" w:default="1" w:styleId="NoList">
+  <w:style w:type="numbering" w:default="1" w:styleId="Bezpopisa">
     <w:name w:val="No List"/>
     <w:uiPriority w:val="99"/>
     <w:semiHidden/>
     <w:unhideWhenUsed/>
   </w:style>
-  <w:style w:type="character" w:customStyle="1" w:styleId="Heading1Char">
-    <w:name w:val="Heading 1 Char"/>
-    <w:basedOn w:val="DefaultParagraphFont"/>
-    <w:link w:val="Heading1"/>
+  <w:style w:type="character" w:customStyle="1" w:styleId="Naslov1Char">
+    <w:name w:val="Naslov 1 Char"/>
+    <w:basedOn w:val="Zadanifontodlomka"/>
+    <w:link w:val="Naslov1"/>
     <w:uiPriority w:val="9"/>
     <w:rsid w:val="006B121F"/>
     <w:rPr>
@@ -2386,10 +5176,10 @@
       <w:lang w:val="en"/>
     </w:rPr>
   </w:style>
-  <w:style w:type="character" w:customStyle="1" w:styleId="Heading2Char">
-    <w:name w:val="Heading 2 Char"/>
-    <w:basedOn w:val="DefaultParagraphFont"/>
-    <w:link w:val="Heading2"/>
+  <w:style w:type="character" w:customStyle="1" w:styleId="Naslov2Char">
+    <w:name w:val="Naslov 2 Char"/>
+    <w:basedOn w:val="Zadanifontodlomka"/>
+    <w:link w:val="Naslov2"/>
     <w:uiPriority w:val="9"/>
     <w:semiHidden/>
     <w:rsid w:val="006B121F"/>
@@ -2400,9 +5190,9 @@
       <w:lang w:val="en"/>
     </w:rPr>
   </w:style>
-  <w:style w:type="table" w:styleId="TableGrid">
+  <w:style w:type="table" w:styleId="Reetkatablice">
     <w:name w:val="Table Grid"/>
-    <w:basedOn w:val="TableNormal"/>
+    <w:basedOn w:val="Obinatablica"/>
     <w:uiPriority w:val="39"/>
     <w:rsid w:val="006C3074"/>
     <w:pPr>
@@ -2419,7 +5209,7 @@
       </w:tblBorders>
     </w:tblPr>
   </w:style>
-  <w:style w:type="paragraph" w:styleId="Caption">
+  <w:style w:type="paragraph" w:styleId="Opisslike">
     <w:name w:val="caption"/>
     <w:basedOn w:val="Normal"/>
     <w:next w:val="Normal"/>

</xml_diff>